<commit_message>
MS Version 2 - Final ADB Edits
</commit_message>
<xml_diff>
--- a/ms/revision2/Buren_et_al_revision_2_adb.docx
+++ b/ms/revision2/Buren_et_al_revision_2_adb.docx
@@ -98,7 +98,23 @@
           <w:rStyle w:val="css-g38gqj"/>
           <w:rFonts w:ascii="Calibri" w:eastAsia="Calibri" w:hAnsi="Calibri" w:cs="Calibri"/>
         </w:rPr>
-        <w:t>, Davoren, G. K.</w:t>
+        <w:t xml:space="preserve">, </w:t>
+      </w:r>
+      <w:proofErr w:type="spellStart"/>
+      <w:r>
+        <w:rPr>
+          <w:rStyle w:val="css-g38gqj"/>
+          <w:rFonts w:ascii="Calibri" w:eastAsia="Calibri" w:hAnsi="Calibri" w:cs="Calibri"/>
+        </w:rPr>
+        <w:t>Davoren</w:t>
+      </w:r>
+      <w:proofErr w:type="spellEnd"/>
+      <w:r>
+        <w:rPr>
+          <w:rStyle w:val="css-g38gqj"/>
+          <w:rFonts w:ascii="Calibri" w:eastAsia="Calibri" w:hAnsi="Calibri" w:cs="Calibri"/>
+        </w:rPr>
+        <w:t>, G. K.</w:t>
       </w:r>
       <w:r>
         <w:rPr>
@@ -238,7 +254,23 @@
           <w:rStyle w:val="css-g38gqj"/>
           <w:rFonts w:ascii="Calibri" w:eastAsia="Calibri" w:hAnsi="Calibri" w:cs="Calibri"/>
         </w:rPr>
-        <w:t>, Varkey, D.</w:t>
+        <w:t xml:space="preserve">, </w:t>
+      </w:r>
+      <w:proofErr w:type="spellStart"/>
+      <w:r>
+        <w:rPr>
+          <w:rStyle w:val="css-g38gqj"/>
+          <w:rFonts w:ascii="Calibri" w:eastAsia="Calibri" w:hAnsi="Calibri" w:cs="Calibri"/>
+        </w:rPr>
+        <w:t>Varkey</w:t>
+      </w:r>
+      <w:proofErr w:type="spellEnd"/>
+      <w:r>
+        <w:rPr>
+          <w:rStyle w:val="css-g38gqj"/>
+          <w:rFonts w:ascii="Calibri" w:eastAsia="Calibri" w:hAnsi="Calibri" w:cs="Calibri"/>
+        </w:rPr>
+        <w:t>, D.</w:t>
       </w:r>
       <w:r>
         <w:rPr>
@@ -316,7 +348,39 @@
           <w:rStyle w:val="css-g38gqj"/>
           <w:rFonts w:ascii="Calibri" w:eastAsia="Calibri" w:hAnsi="Calibri" w:cs="Calibri"/>
         </w:rPr>
-        <w:t>3. Cognitive and Behavioural Ecology Progamme, Departments of Biology and Psychology, Memorial University of Newfoundland, St. John’s, NL, Canada</w:t>
+        <w:t xml:space="preserve">3. Cognitive and </w:t>
+      </w:r>
+      <w:proofErr w:type="spellStart"/>
+      <w:r>
+        <w:rPr>
+          <w:rStyle w:val="css-g38gqj"/>
+          <w:rFonts w:ascii="Calibri" w:eastAsia="Calibri" w:hAnsi="Calibri" w:cs="Calibri"/>
+        </w:rPr>
+        <w:t>Behavioural</w:t>
+      </w:r>
+      <w:proofErr w:type="spellEnd"/>
+      <w:r>
+        <w:rPr>
+          <w:rStyle w:val="css-g38gqj"/>
+          <w:rFonts w:ascii="Calibri" w:eastAsia="Calibri" w:hAnsi="Calibri" w:cs="Calibri"/>
+        </w:rPr>
+        <w:t xml:space="preserve"> Ecology </w:t>
+      </w:r>
+      <w:proofErr w:type="spellStart"/>
+      <w:r>
+        <w:rPr>
+          <w:rStyle w:val="css-g38gqj"/>
+          <w:rFonts w:ascii="Calibri" w:eastAsia="Calibri" w:hAnsi="Calibri" w:cs="Calibri"/>
+        </w:rPr>
+        <w:t>Progamme</w:t>
+      </w:r>
+      <w:proofErr w:type="spellEnd"/>
+      <w:r>
+        <w:rPr>
+          <w:rStyle w:val="css-g38gqj"/>
+          <w:rFonts w:ascii="Calibri" w:eastAsia="Calibri" w:hAnsi="Calibri" w:cs="Calibri"/>
+        </w:rPr>
+        <w:t>, Departments of Biology and Psychology, Memorial University of Newfoundland, St. John’s, NL, Canada</w:t>
       </w:r>
     </w:p>
     <w:p>
@@ -476,593 +540,592 @@
     </w:p>
     <w:p>
       <w:pPr>
-        <w:pStyle w:val="BodyA"/>
-        <w:spacing w:line="480" w:lineRule="auto"/>
-        <w:ind w:firstLine="720"/>
-        <w:rPr>
-          <w:rStyle w:val="css-g38gqj"/>
-          <w:sz w:val="24"/>
-          <w:szCs w:val="24"/>
-        </w:rPr>
-      </w:pPr>
-      <w:r>
-        <w:rPr>
-          <w:rStyle w:val="css-g38gqj"/>
-          <w:sz w:val="24"/>
-          <w:szCs w:val="24"/>
-        </w:rPr>
-        <w:t xml:space="preserve">Capelin </w:t>
-      </w:r>
-      <w:r>
-        <w:rPr>
-          <w:rStyle w:val="css-g38gqj"/>
-          <w:sz w:val="24"/>
-          <w:szCs w:val="24"/>
-        </w:rPr>
-        <w:t>is</w:t>
-      </w:r>
-      <w:r>
-        <w:rPr>
-          <w:rStyle w:val="css-g38gqj"/>
-          <w:sz w:val="24"/>
-          <w:szCs w:val="24"/>
-        </w:rPr>
-        <w:t xml:space="preserve"> the linchpin of the Northwest Atlantic ecosystem, where they are the primary conduit from lower to higher trophic levels. </w:t>
-      </w:r>
-      <w:r>
-        <w:rPr>
-          <w:rStyle w:val="css-g38gqj"/>
-          <w:sz w:val="24"/>
-          <w:szCs w:val="24"/>
-        </w:rPr>
-        <w:t>According to a</w:t>
-      </w:r>
-      <w:r>
-        <w:rPr>
-          <w:rStyle w:val="css-g38gqj"/>
-          <w:sz w:val="24"/>
-          <w:szCs w:val="24"/>
-        </w:rPr>
-        <w:t xml:space="preserve">coustic monitoring </w:t>
-      </w:r>
-      <w:r>
-        <w:rPr>
-          <w:rStyle w:val="css-g38gqj"/>
-          <w:sz w:val="24"/>
-          <w:szCs w:val="24"/>
-        </w:rPr>
-        <w:t>surveys conducted by Canada and the USSR</w:t>
-      </w:r>
-      <w:r>
-        <w:rPr>
-          <w:rStyle w:val="css-g38gqj"/>
-          <w:sz w:val="24"/>
-          <w:szCs w:val="24"/>
-        </w:rPr>
-        <w:t>,</w:t>
-      </w:r>
-      <w:r>
-        <w:rPr>
-          <w:rStyle w:val="css-g38gqj"/>
-          <w:sz w:val="24"/>
-          <w:szCs w:val="24"/>
-        </w:rPr>
-        <w:t xml:space="preserve"> the Newfoundland (NAFO Division 2J3KL) capelin stock suffered an order of magnitude decline in </w:t>
-      </w:r>
-      <w:r>
-        <w:rPr>
-          <w:rStyle w:val="css-g38gqj"/>
-          <w:sz w:val="24"/>
-          <w:szCs w:val="24"/>
-        </w:rPr>
-        <w:t xml:space="preserve">biomass during </w:t>
-      </w:r>
-      <w:r>
-        <w:rPr>
-          <w:rStyle w:val="css-g38gqj"/>
-          <w:sz w:val="24"/>
-          <w:szCs w:val="24"/>
-        </w:rPr>
-        <w:t xml:space="preserve">the early 1990s. This </w:t>
-      </w:r>
-      <w:r>
-        <w:rPr>
-          <w:rStyle w:val="css-g38gqj"/>
-          <w:sz w:val="24"/>
-          <w:szCs w:val="24"/>
-        </w:rPr>
-        <w:t>collapse</w:t>
-      </w:r>
-      <w:r>
-        <w:rPr>
-          <w:rStyle w:val="css-g38gqj"/>
-          <w:sz w:val="24"/>
-          <w:szCs w:val="24"/>
-        </w:rPr>
-        <w:t xml:space="preserve"> was concomitant with drastic changes in the ecosystem during the late 1980s and early 1990s, and </w:t>
-      </w:r>
-      <w:r>
-        <w:rPr>
-          <w:rStyle w:val="css-g38gqj"/>
-          <w:sz w:val="24"/>
-          <w:szCs w:val="24"/>
-        </w:rPr>
-        <w:t xml:space="preserve">the capelin collapse </w:t>
-      </w:r>
-      <w:r>
-        <w:rPr>
-          <w:rStyle w:val="css-g38gqj"/>
-          <w:sz w:val="24"/>
-          <w:szCs w:val="24"/>
-        </w:rPr>
-        <w:t>was</w:t>
-      </w:r>
-      <w:r>
-        <w:rPr>
-          <w:rStyle w:val="css-g38gqj"/>
-          <w:sz w:val="24"/>
-          <w:szCs w:val="24"/>
-        </w:rPr>
-        <w:t xml:space="preserve"> considered </w:t>
-      </w:r>
-      <w:r>
-        <w:rPr>
-          <w:rStyle w:val="css-g38gqj"/>
-          <w:sz w:val="24"/>
-          <w:szCs w:val="24"/>
-        </w:rPr>
-        <w:t xml:space="preserve">a key signal in the identification of a regime shift that occurred in the early 1990s. </w:t>
-      </w:r>
-      <w:r>
-        <w:rPr>
-          <w:rStyle w:val="css-g38gqj"/>
-          <w:sz w:val="24"/>
-          <w:szCs w:val="24"/>
-        </w:rPr>
-        <w:t>However, w</w:t>
-      </w:r>
-      <w:r>
-        <w:rPr>
-          <w:rStyle w:val="css-g38gqj"/>
-          <w:sz w:val="24"/>
-          <w:szCs w:val="24"/>
-        </w:rPr>
-        <w:t xml:space="preserve">hile more than a dozen studies </w:t>
-      </w:r>
-      <w:r>
-        <w:rPr>
-          <w:rStyle w:val="css-g38gqj"/>
-          <w:sz w:val="24"/>
-          <w:szCs w:val="24"/>
-        </w:rPr>
-        <w:t xml:space="preserve">have provided </w:t>
-      </w:r>
-      <w:r>
-        <w:rPr>
-          <w:rStyle w:val="css-g38gqj"/>
-          <w:sz w:val="24"/>
-          <w:szCs w:val="24"/>
-        </w:rPr>
-        <w:t xml:space="preserve">evidence </w:t>
-      </w:r>
-      <w:r>
-        <w:rPr>
-          <w:rStyle w:val="css-g38gqj"/>
-          <w:sz w:val="24"/>
-          <w:szCs w:val="24"/>
-        </w:rPr>
-        <w:t>supporting</w:t>
-      </w:r>
-      <w:r>
-        <w:rPr>
-          <w:rStyle w:val="css-g38gqj"/>
-          <w:sz w:val="24"/>
-          <w:szCs w:val="24"/>
-        </w:rPr>
-        <w:t xml:space="preserve"> a</w:t>
-      </w:r>
-      <w:r>
-        <w:rPr>
-          <w:rStyle w:val="css-g38gqj"/>
-          <w:sz w:val="24"/>
-          <w:szCs w:val="24"/>
-        </w:rPr>
-        <w:t xml:space="preserve"> capelin stock collapse, there is also literature </w:t>
-      </w:r>
-      <w:r>
-        <w:rPr>
-          <w:rStyle w:val="css-g38gqj"/>
-          <w:sz w:val="24"/>
-          <w:szCs w:val="24"/>
-        </w:rPr>
-        <w:t xml:space="preserve">that </w:t>
-      </w:r>
-      <w:r>
-        <w:rPr>
-          <w:rStyle w:val="css-g38gqj"/>
-          <w:sz w:val="24"/>
-          <w:szCs w:val="24"/>
-        </w:rPr>
-        <w:t>supports a non-collapse hypothesis of capelin</w:t>
-      </w:r>
-      <w:r>
-        <w:rPr>
-          <w:rStyle w:val="css-g38gqj"/>
-          <w:color w:val="151518"/>
-          <w:sz w:val="24"/>
-          <w:szCs w:val="24"/>
-          <w:u w:color="151518"/>
-        </w:rPr>
-        <w:t xml:space="preserve">. </w:t>
-      </w:r>
-      <w:r>
-        <w:rPr>
-          <w:rStyle w:val="css-g38gqj"/>
-          <w:color w:val="151518"/>
-          <w:sz w:val="24"/>
-          <w:szCs w:val="24"/>
-          <w:u w:color="151518"/>
-        </w:rPr>
-        <w:t>The non-</w:t>
-      </w:r>
-      <w:r>
-        <w:rPr>
-          <w:rStyle w:val="css-g38gqj"/>
-          <w:color w:val="151518"/>
-          <w:sz w:val="24"/>
-          <w:szCs w:val="24"/>
-          <w:u w:color="151518"/>
-        </w:rPr>
-        <w:t xml:space="preserve">collapse </w:t>
-      </w:r>
-      <w:r>
-        <w:rPr>
-          <w:rStyle w:val="css-g38gqj"/>
-          <w:color w:val="151518"/>
-          <w:sz w:val="24"/>
-          <w:szCs w:val="24"/>
-          <w:u w:color="151518"/>
-        </w:rPr>
-        <w:t xml:space="preserve">hypothesis purports that rather than collapsing in 1991 the capelin stock </w:t>
-      </w:r>
-      <w:r>
-        <w:rPr>
-          <w:rStyle w:val="css-g38gqj"/>
-          <w:color w:val="151518"/>
-          <w:sz w:val="24"/>
-          <w:szCs w:val="24"/>
-          <w:u w:color="151518"/>
-        </w:rPr>
-        <w:t xml:space="preserve">either </w:t>
-      </w:r>
-      <w:r>
-        <w:rPr>
-          <w:rStyle w:val="css-g38gqj"/>
-          <w:color w:val="151518"/>
-          <w:sz w:val="24"/>
-          <w:szCs w:val="24"/>
-          <w:u w:color="151518"/>
-        </w:rPr>
-        <w:t>(</w:t>
-      </w:r>
-      <w:r>
-        <w:rPr>
-          <w:rStyle w:val="css-g38gqj"/>
-          <w:color w:val="151518"/>
-          <w:sz w:val="24"/>
-          <w:szCs w:val="24"/>
-          <w:u w:color="151518"/>
-        </w:rPr>
-        <w:t xml:space="preserve">1) </w:t>
-      </w:r>
-      <w:r>
-        <w:rPr>
-          <w:rStyle w:val="css-g38gqj"/>
-          <w:sz w:val="24"/>
-          <w:szCs w:val="24"/>
-        </w:rPr>
-        <w:t>changed</w:t>
-      </w:r>
-      <w:r>
-        <w:rPr>
-          <w:rStyle w:val="css-g38gqj"/>
-          <w:sz w:val="24"/>
-          <w:szCs w:val="24"/>
-        </w:rPr>
-        <w:t xml:space="preserve"> </w:t>
-      </w:r>
-      <w:r>
-        <w:rPr>
-          <w:rStyle w:val="css-g38gqj"/>
-          <w:sz w:val="24"/>
-          <w:szCs w:val="24"/>
-        </w:rPr>
-        <w:t xml:space="preserve">its migratory patterns </w:t>
-      </w:r>
-      <w:r>
-        <w:rPr>
-          <w:rStyle w:val="css-g38gqj"/>
-          <w:sz w:val="24"/>
-          <w:szCs w:val="24"/>
-        </w:rPr>
-        <w:t xml:space="preserve">with </w:t>
-      </w:r>
-      <w:r>
-        <w:rPr>
-          <w:rStyle w:val="css-g38gqj"/>
-          <w:sz w:val="24"/>
-          <w:szCs w:val="24"/>
-        </w:rPr>
-        <w:t>the timing of the acoustic survey remain</w:t>
-      </w:r>
-      <w:r>
-        <w:rPr>
-          <w:rStyle w:val="css-g38gqj"/>
-          <w:sz w:val="24"/>
-          <w:szCs w:val="24"/>
-        </w:rPr>
-        <w:t>ing</w:t>
-      </w:r>
-      <w:r>
-        <w:rPr>
-          <w:rStyle w:val="css-g38gqj"/>
-          <w:sz w:val="24"/>
-          <w:szCs w:val="24"/>
-        </w:rPr>
-        <w:t xml:space="preserve"> constant</w:t>
-      </w:r>
-      <w:r>
-        <w:rPr>
-          <w:rStyle w:val="css-g38gqj"/>
-          <w:sz w:val="24"/>
-          <w:szCs w:val="24"/>
-        </w:rPr>
-        <w:t>,</w:t>
-      </w:r>
-      <w:r>
-        <w:rPr>
-          <w:rStyle w:val="css-g38gqj"/>
-          <w:sz w:val="24"/>
-          <w:szCs w:val="24"/>
-        </w:rPr>
-        <w:t xml:space="preserve"> leading to a spatio-temporal mismatch between the survey and the stock</w:t>
-      </w:r>
-      <w:r>
-        <w:rPr>
-          <w:rStyle w:val="css-g38gqj"/>
-          <w:sz w:val="24"/>
-          <w:szCs w:val="24"/>
-        </w:rPr>
-        <w:t>,</w:t>
-      </w:r>
-      <w:r>
-        <w:rPr>
-          <w:rStyle w:val="css-g38gqj"/>
-          <w:sz w:val="24"/>
-          <w:szCs w:val="24"/>
-        </w:rPr>
-        <w:t xml:space="preserve"> or </w:t>
-      </w:r>
-      <w:r>
-        <w:rPr>
-          <w:rStyle w:val="css-g38gqj"/>
-          <w:sz w:val="24"/>
-          <w:szCs w:val="24"/>
-        </w:rPr>
-        <w:t>(</w:t>
-      </w:r>
-      <w:r>
-        <w:rPr>
-          <w:rStyle w:val="css-g38gqj"/>
-          <w:sz w:val="24"/>
-          <w:szCs w:val="24"/>
-        </w:rPr>
-        <w:t xml:space="preserve">2) capelin </w:t>
-      </w:r>
-      <w:r>
-        <w:rPr>
-          <w:rStyle w:val="css-g38gqj"/>
-          <w:sz w:val="24"/>
-          <w:szCs w:val="24"/>
-        </w:rPr>
-        <w:t>becoming</w:t>
-      </w:r>
-      <w:r>
-        <w:rPr>
-          <w:rStyle w:val="css-g38gqj"/>
-          <w:sz w:val="24"/>
-          <w:szCs w:val="24"/>
-        </w:rPr>
-        <w:t xml:space="preserve"> less migratory and </w:t>
-      </w:r>
-      <w:r>
-        <w:rPr>
-          <w:rStyle w:val="css-g38gqj"/>
-          <w:sz w:val="24"/>
-          <w:szCs w:val="24"/>
-        </w:rPr>
-        <w:t>remained</w:t>
-      </w:r>
-      <w:r>
-        <w:rPr>
-          <w:rStyle w:val="css-g38gqj"/>
-          <w:sz w:val="24"/>
-          <w:szCs w:val="24"/>
-        </w:rPr>
-        <w:t xml:space="preserve"> inshore</w:t>
-      </w:r>
-      <w:r>
-        <w:rPr>
-          <w:rStyle w:val="css-g38gqj"/>
-          <w:sz w:val="24"/>
-          <w:szCs w:val="24"/>
-        </w:rPr>
-        <w:t xml:space="preserve"> year round</w:t>
-      </w:r>
-      <w:r>
-        <w:rPr>
-          <w:rStyle w:val="css-g38gqj"/>
-          <w:sz w:val="24"/>
-          <w:szCs w:val="24"/>
-        </w:rPr>
-        <w:t>,</w:t>
-      </w:r>
-      <w:r>
-        <w:rPr>
-          <w:rStyle w:val="css-g38gqj"/>
-          <w:sz w:val="24"/>
-          <w:szCs w:val="24"/>
-        </w:rPr>
-        <w:t xml:space="preserve"> therefore </w:t>
-      </w:r>
-      <w:r>
-        <w:rPr>
-          <w:rStyle w:val="css-g38gqj"/>
-          <w:sz w:val="24"/>
-          <w:szCs w:val="24"/>
-        </w:rPr>
-        <w:t xml:space="preserve">being </w:t>
-      </w:r>
-      <w:r>
-        <w:rPr>
-          <w:rStyle w:val="css-g38gqj"/>
-          <w:sz w:val="24"/>
-          <w:szCs w:val="24"/>
-        </w:rPr>
-        <w:t xml:space="preserve">largely underestimated </w:t>
-      </w:r>
-      <w:r>
-        <w:rPr>
-          <w:rStyle w:val="css-g38gqj"/>
-          <w:sz w:val="24"/>
-          <w:szCs w:val="24"/>
-        </w:rPr>
-        <w:t>by the offshore surveys</w:t>
-      </w:r>
-      <w:r>
-        <w:rPr>
-          <w:rStyle w:val="css-g38gqj"/>
-          <w:color w:val="151518"/>
-          <w:sz w:val="24"/>
-          <w:szCs w:val="24"/>
-          <w:u w:color="151518"/>
-        </w:rPr>
-        <w:t xml:space="preserve">. We tested </w:t>
-      </w:r>
-      <w:r>
-        <w:rPr>
-          <w:rStyle w:val="css-g38gqj"/>
-          <w:color w:val="151518"/>
-          <w:sz w:val="24"/>
-          <w:szCs w:val="24"/>
-          <w:u w:color="151518"/>
-        </w:rPr>
-        <w:t>the collapse and non-collapse hypotheses</w:t>
-      </w:r>
-      <w:r>
-        <w:rPr>
-          <w:rStyle w:val="css-g38gqj"/>
-          <w:color w:val="151518"/>
-          <w:sz w:val="24"/>
-          <w:szCs w:val="24"/>
-          <w:u w:color="151518"/>
-        </w:rPr>
-        <w:t xml:space="preserve"> using multiple independent datasets, which included both fishery-dependent (inshore commercial catch) and fishery-independent (spring </w:t>
-      </w:r>
-      <w:r>
-        <w:rPr>
-          <w:rStyle w:val="css-g38gqj"/>
-          <w:color w:val="151518"/>
-          <w:sz w:val="24"/>
-          <w:szCs w:val="24"/>
-          <w:u w:color="151518"/>
-        </w:rPr>
-        <w:t xml:space="preserve">and fall </w:t>
-      </w:r>
-      <w:r>
-        <w:rPr>
-          <w:rStyle w:val="css-g38gqj"/>
-          <w:color w:val="151518"/>
-          <w:sz w:val="24"/>
-          <w:szCs w:val="24"/>
-          <w:u w:color="151518"/>
-        </w:rPr>
-        <w:t>acoustic and fall bottom trawl surveys, oceanography cruises, capelin larval indices, aerial surveys, predator diet and behaviour,</w:t>
-      </w:r>
-      <w:r>
-        <w:t xml:space="preserve"> </w:t>
-      </w:r>
-      <w:r>
-        <w:rPr>
-          <w:rStyle w:val="css-g38gqj"/>
-          <w:sz w:val="24"/>
-          <w:szCs w:val="24"/>
-        </w:rPr>
-        <w:t>and diverse statistical methods)</w:t>
-      </w:r>
-      <w:r>
-        <w:rPr>
-          <w:rStyle w:val="css-g38gqj"/>
-          <w:sz w:val="24"/>
-          <w:szCs w:val="24"/>
-        </w:rPr>
-        <w:t xml:space="preserve"> </w:t>
-      </w:r>
-      <w:r>
-        <w:rPr>
-          <w:rStyle w:val="css-g38gqj"/>
-          <w:color w:val="151518"/>
-          <w:sz w:val="24"/>
-          <w:szCs w:val="24"/>
-          <w:u w:color="151518"/>
-        </w:rPr>
-        <w:t>data</w:t>
-      </w:r>
-      <w:r>
-        <w:rPr>
-          <w:rStyle w:val="css-g38gqj"/>
-          <w:color w:val="151518"/>
-          <w:sz w:val="24"/>
-          <w:szCs w:val="24"/>
-          <w:u w:color="151518"/>
-        </w:rPr>
-        <w:t xml:space="preserve">. </w:t>
-      </w:r>
-      <w:r>
-        <w:rPr>
-          <w:rStyle w:val="css-g38gqj"/>
-          <w:sz w:val="24"/>
-          <w:szCs w:val="24"/>
-        </w:rPr>
-        <w:t xml:space="preserve">The hypothesis of a non-collapse of the capelin stock was rejected by our analyses. The weight of evidence approach led us to conclude that the Newfoundland capelin stock suffered a population collapse in 1991 with minimal recovery </w:t>
-      </w:r>
-      <w:r>
-        <w:rPr>
-          <w:rStyle w:val="css-g38gqj"/>
-          <w:sz w:val="24"/>
-          <w:szCs w:val="24"/>
-        </w:rPr>
-        <w:t xml:space="preserve">over </w:t>
-      </w:r>
-      <w:r>
-        <w:rPr>
-          <w:rStyle w:val="css-g38gqj"/>
-          <w:sz w:val="24"/>
-          <w:szCs w:val="24"/>
-        </w:rPr>
-        <w:t xml:space="preserve">the subsequent 25 years. </w:t>
-      </w:r>
-    </w:p>
-    <w:p>
-      <w:pPr>
-        <w:pStyle w:val="BodyA"/>
-      </w:pPr>
-    </w:p>
-    <w:p>
-      <w:pPr>
         <w:pStyle w:val="Body"/>
         <w:spacing w:after="200" w:line="276" w:lineRule="auto"/>
       </w:pPr>
+      <w:r>
+        <w:rPr>
+          <w:rStyle w:val="css-g38gqj"/>
+        </w:rPr>
+        <w:t xml:space="preserve">Capelin </w:t>
+      </w:r>
+      <w:r>
+        <w:rPr>
+          <w:rStyle w:val="css-g38gqj"/>
+        </w:rPr>
+        <w:t>is</w:t>
+      </w:r>
+      <w:r>
+        <w:rPr>
+          <w:rStyle w:val="css-g38gqj"/>
+        </w:rPr>
+        <w:t xml:space="preserve"> the linchpin of the Northwest Atlantic ecosystem, where they are the primary conduit from lower to higher trophic levels. </w:t>
+      </w:r>
+      <w:r>
+        <w:rPr>
+          <w:rStyle w:val="css-g38gqj"/>
+        </w:rPr>
+        <w:t>According to a</w:t>
+      </w:r>
+      <w:r>
+        <w:rPr>
+          <w:rStyle w:val="css-g38gqj"/>
+        </w:rPr>
+        <w:t xml:space="preserve">coustic monitoring </w:t>
+      </w:r>
+      <w:r>
+        <w:rPr>
+          <w:rStyle w:val="css-g38gqj"/>
+        </w:rPr>
+        <w:t>surveys conducted by Canada and the USSR</w:t>
+      </w:r>
+      <w:r>
+        <w:rPr>
+          <w:rStyle w:val="css-g38gqj"/>
+        </w:rPr>
+        <w:t>,</w:t>
+      </w:r>
+      <w:r>
+        <w:rPr>
+          <w:rStyle w:val="css-g38gqj"/>
+        </w:rPr>
+        <w:t xml:space="preserve"> the Newfoundland (NAFO Division 2J3KL) capelin stock suffered an order of magnitude decline in </w:t>
+      </w:r>
+      <w:r>
+        <w:rPr>
+          <w:rStyle w:val="css-g38gqj"/>
+        </w:rPr>
+        <w:t xml:space="preserve">biomass during </w:t>
+      </w:r>
+      <w:r>
+        <w:rPr>
+          <w:rStyle w:val="css-g38gqj"/>
+        </w:rPr>
+        <w:t xml:space="preserve">the early 1990s. This </w:t>
+      </w:r>
+      <w:r>
+        <w:rPr>
+          <w:rStyle w:val="css-g38gqj"/>
+        </w:rPr>
+        <w:t>collapse</w:t>
+      </w:r>
+      <w:r>
+        <w:rPr>
+          <w:rStyle w:val="css-g38gqj"/>
+        </w:rPr>
+        <w:t xml:space="preserve"> was concomitant with drastic changes in the ecosystem during the late 1980s and early 1990s, and </w:t>
+      </w:r>
+      <w:r>
+        <w:rPr>
+          <w:rStyle w:val="css-g38gqj"/>
+        </w:rPr>
+        <w:t xml:space="preserve">the capelin collapse </w:t>
+      </w:r>
+      <w:r>
+        <w:rPr>
+          <w:rStyle w:val="css-g38gqj"/>
+        </w:rPr>
+        <w:t>was</w:t>
+      </w:r>
+      <w:r>
+        <w:rPr>
+          <w:rStyle w:val="css-g38gqj"/>
+        </w:rPr>
+        <w:t xml:space="preserve"> considered </w:t>
+      </w:r>
+      <w:r>
+        <w:rPr>
+          <w:rStyle w:val="css-g38gqj"/>
+        </w:rPr>
+        <w:t xml:space="preserve">a key signal in the identification of a regime shift that occurred in the early 1990s. </w:t>
+      </w:r>
+      <w:r>
+        <w:rPr>
+          <w:rStyle w:val="css-g38gqj"/>
+        </w:rPr>
+        <w:t>However, w</w:t>
+      </w:r>
+      <w:r>
+        <w:rPr>
+          <w:rStyle w:val="css-g38gqj"/>
+        </w:rPr>
+        <w:t xml:space="preserve">hile more than a dozen studies </w:t>
+      </w:r>
+      <w:r>
+        <w:rPr>
+          <w:rStyle w:val="css-g38gqj"/>
+        </w:rPr>
+        <w:t xml:space="preserve">have provided </w:t>
+      </w:r>
+      <w:r>
+        <w:rPr>
+          <w:rStyle w:val="css-g38gqj"/>
+        </w:rPr>
+        <w:t xml:space="preserve">evidence </w:t>
+      </w:r>
+      <w:r>
+        <w:rPr>
+          <w:rStyle w:val="css-g38gqj"/>
+        </w:rPr>
+        <w:t>supporting</w:t>
+      </w:r>
+      <w:r>
+        <w:rPr>
+          <w:rStyle w:val="css-g38gqj"/>
+        </w:rPr>
+        <w:t xml:space="preserve"> a</w:t>
+      </w:r>
+      <w:r>
+        <w:rPr>
+          <w:rStyle w:val="css-g38gqj"/>
+        </w:rPr>
+        <w:t xml:space="preserve"> capelin stock collapse, there is also literature </w:t>
+      </w:r>
+      <w:r>
+        <w:rPr>
+          <w:rStyle w:val="css-g38gqj"/>
+        </w:rPr>
+        <w:t xml:space="preserve">that </w:t>
+      </w:r>
+      <w:r>
+        <w:rPr>
+          <w:rStyle w:val="css-g38gqj"/>
+        </w:rPr>
+        <w:t>supports a non-collapse hypothesis of capelin</w:t>
+      </w:r>
+      <w:r>
+        <w:rPr>
+          <w:rStyle w:val="css-g38gqj"/>
+          <w:color w:val="151518"/>
+          <w:u w:color="151518"/>
+        </w:rPr>
+        <w:t xml:space="preserve">. </w:t>
+      </w:r>
+      <w:r>
+        <w:rPr>
+          <w:rStyle w:val="css-g38gqj"/>
+          <w:color w:val="151518"/>
+          <w:u w:color="151518"/>
+        </w:rPr>
+        <w:t>The non-</w:t>
+      </w:r>
+      <w:r>
+        <w:rPr>
+          <w:rStyle w:val="css-g38gqj"/>
+          <w:color w:val="151518"/>
+          <w:u w:color="151518"/>
+        </w:rPr>
+        <w:t xml:space="preserve">collapse </w:t>
+      </w:r>
+      <w:r>
+        <w:rPr>
+          <w:rStyle w:val="css-g38gqj"/>
+          <w:color w:val="151518"/>
+          <w:u w:color="151518"/>
+        </w:rPr>
+        <w:t xml:space="preserve">hypothesis purports that rather than collapsing in 1991 the capelin stock </w:t>
+      </w:r>
+      <w:r>
+        <w:rPr>
+          <w:rStyle w:val="css-g38gqj"/>
+          <w:color w:val="151518"/>
+          <w:u w:color="151518"/>
+        </w:rPr>
+        <w:t xml:space="preserve">either </w:t>
+      </w:r>
+      <w:r>
+        <w:rPr>
+          <w:rStyle w:val="css-g38gqj"/>
+          <w:color w:val="151518"/>
+          <w:u w:color="151518"/>
+        </w:rPr>
+        <w:t>(</w:t>
+      </w:r>
+      <w:r>
+        <w:rPr>
+          <w:rStyle w:val="css-g38gqj"/>
+          <w:color w:val="151518"/>
+          <w:u w:color="151518"/>
+        </w:rPr>
+        <w:t xml:space="preserve">1) </w:t>
+      </w:r>
+      <w:r>
+        <w:rPr>
+          <w:rStyle w:val="css-g38gqj"/>
+        </w:rPr>
+        <w:t>changed</w:t>
+      </w:r>
+      <w:r>
+        <w:rPr>
+          <w:rStyle w:val="css-g38gqj"/>
+        </w:rPr>
+        <w:t xml:space="preserve"> </w:t>
+      </w:r>
+      <w:r>
+        <w:rPr>
+          <w:rStyle w:val="css-g38gqj"/>
+        </w:rPr>
+        <w:t xml:space="preserve">its migratory patterns </w:t>
+      </w:r>
+      <w:r>
+        <w:rPr>
+          <w:rStyle w:val="css-g38gqj"/>
+        </w:rPr>
+        <w:t xml:space="preserve">with </w:t>
+      </w:r>
+      <w:r>
+        <w:rPr>
+          <w:rStyle w:val="css-g38gqj"/>
+        </w:rPr>
+        <w:t>the timing of the acoustic survey remain</w:t>
+      </w:r>
+      <w:r>
+        <w:rPr>
+          <w:rStyle w:val="css-g38gqj"/>
+        </w:rPr>
+        <w:t>ing</w:t>
+      </w:r>
+      <w:r>
+        <w:rPr>
+          <w:rStyle w:val="css-g38gqj"/>
+        </w:rPr>
+        <w:t xml:space="preserve"> constant</w:t>
+      </w:r>
+      <w:r>
+        <w:rPr>
+          <w:rStyle w:val="css-g38gqj"/>
+        </w:rPr>
+        <w:t>,</w:t>
+      </w:r>
+      <w:r>
+        <w:rPr>
+          <w:rStyle w:val="css-g38gqj"/>
+        </w:rPr>
+        <w:t xml:space="preserve"> leading to a </w:t>
+      </w:r>
+      <w:proofErr w:type="spellStart"/>
+      <w:r>
+        <w:rPr>
+          <w:rStyle w:val="css-g38gqj"/>
+        </w:rPr>
+        <w:t>spatio</w:t>
+      </w:r>
+      <w:proofErr w:type="spellEnd"/>
+      <w:r>
+        <w:rPr>
+          <w:rStyle w:val="css-g38gqj"/>
+        </w:rPr>
+        <w:t>-temporal mismatch between the survey and the stock</w:t>
+      </w:r>
+      <w:r>
+        <w:rPr>
+          <w:rStyle w:val="css-g38gqj"/>
+        </w:rPr>
+        <w:t>,</w:t>
+      </w:r>
+      <w:r>
+        <w:rPr>
+          <w:rStyle w:val="css-g38gqj"/>
+        </w:rPr>
+        <w:t xml:space="preserve"> or </w:t>
+      </w:r>
+      <w:r>
+        <w:rPr>
+          <w:rStyle w:val="css-g38gqj"/>
+        </w:rPr>
+        <w:t>(</w:t>
+      </w:r>
+      <w:r>
+        <w:rPr>
+          <w:rStyle w:val="css-g38gqj"/>
+        </w:rPr>
+        <w:t xml:space="preserve">2) </w:t>
+      </w:r>
+      <w:del w:id="0" w:author="Alejandro BUren" w:date="2018-08-21T20:28:00Z">
+        <w:r>
+          <w:rPr>
+            <w:rStyle w:val="css-g38gqj"/>
+          </w:rPr>
+          <w:delText xml:space="preserve">capelin </w:delText>
+        </w:r>
+        <w:r>
+          <w:rPr>
+            <w:rStyle w:val="css-g38gqj"/>
+          </w:rPr>
+          <w:delText>becoming</w:delText>
+        </w:r>
+        <w:r>
+          <w:rPr>
+            <w:rStyle w:val="css-g38gqj"/>
+          </w:rPr>
+          <w:delText xml:space="preserve"> </w:delText>
+        </w:r>
+      </w:del>
+      <w:ins w:id="1" w:author="Alejandro BUren" w:date="2018-08-21T20:28:00Z">
+        <w:r>
+          <w:rPr>
+            <w:rStyle w:val="css-g38gqj"/>
+          </w:rPr>
+          <w:t>bec</w:t>
+        </w:r>
+        <w:r>
+          <w:rPr>
+            <w:rStyle w:val="css-g38gqj"/>
+          </w:rPr>
+          <w:t>ame</w:t>
+        </w:r>
+        <w:r>
+          <w:rPr>
+            <w:rStyle w:val="css-g38gqj"/>
+          </w:rPr>
+          <w:t xml:space="preserve"> </w:t>
+        </w:r>
+      </w:ins>
+      <w:r>
+        <w:rPr>
+          <w:rStyle w:val="css-g38gqj"/>
+        </w:rPr>
+        <w:t xml:space="preserve">less migratory and </w:t>
+      </w:r>
+      <w:r>
+        <w:rPr>
+          <w:rStyle w:val="css-g38gqj"/>
+        </w:rPr>
+        <w:t>remained</w:t>
+      </w:r>
+      <w:r>
+        <w:rPr>
+          <w:rStyle w:val="css-g38gqj"/>
+        </w:rPr>
+        <w:t xml:space="preserve"> inshore</w:t>
+      </w:r>
+      <w:r>
+        <w:rPr>
+          <w:rStyle w:val="css-g38gqj"/>
+        </w:rPr>
+        <w:t xml:space="preserve"> year round</w:t>
+      </w:r>
+      <w:r>
+        <w:rPr>
+          <w:rStyle w:val="css-g38gqj"/>
+        </w:rPr>
+        <w:t>,</w:t>
+      </w:r>
+      <w:r>
+        <w:rPr>
+          <w:rStyle w:val="css-g38gqj"/>
+        </w:rPr>
+        <w:t xml:space="preserve"> therefore </w:t>
+      </w:r>
+      <w:ins w:id="2" w:author="Alejandro BUren" w:date="2018-08-21T20:28:00Z">
+        <w:r>
+          <w:rPr>
+            <w:rStyle w:val="css-g38gqj"/>
+          </w:rPr>
+          <w:t xml:space="preserve">it </w:t>
+        </w:r>
+        <w:proofErr w:type="spellStart"/>
+        <w:r>
+          <w:rPr>
+            <w:rStyle w:val="css-g38gqj"/>
+          </w:rPr>
+          <w:t>was</w:t>
+        </w:r>
+      </w:ins>
+      <w:del w:id="3" w:author="Alejandro BUren" w:date="2018-08-21T20:28:00Z">
+        <w:r>
+          <w:rPr>
+            <w:rStyle w:val="css-g38gqj"/>
+          </w:rPr>
+          <w:delText xml:space="preserve">being </w:delText>
+        </w:r>
+      </w:del>
+      <w:r>
+        <w:rPr>
+          <w:rStyle w:val="css-g38gqj"/>
+        </w:rPr>
+        <w:t>largely</w:t>
+      </w:r>
+      <w:proofErr w:type="spellEnd"/>
+      <w:r>
+        <w:rPr>
+          <w:rStyle w:val="css-g38gqj"/>
+        </w:rPr>
+        <w:t xml:space="preserve"> underestimated </w:t>
+      </w:r>
+      <w:r>
+        <w:rPr>
+          <w:rStyle w:val="css-g38gqj"/>
+        </w:rPr>
+        <w:t>by the offshore surveys</w:t>
+      </w:r>
+      <w:r>
+        <w:rPr>
+          <w:rStyle w:val="css-g38gqj"/>
+          <w:color w:val="151518"/>
+          <w:u w:color="151518"/>
+        </w:rPr>
+        <w:t xml:space="preserve">. We </w:t>
+      </w:r>
+      <w:ins w:id="4" w:author="Alejandro BUren" w:date="2018-08-21T20:29:00Z">
+        <w:r>
+          <w:rPr>
+            <w:rStyle w:val="css-g38gqj"/>
+            <w:color w:val="151518"/>
+            <w:u w:color="151518"/>
+          </w:rPr>
+          <w:t xml:space="preserve">assessed the relative empirical support for </w:t>
+        </w:r>
+      </w:ins>
+      <w:del w:id="5" w:author="Alejandro BUren" w:date="2018-08-21T20:29:00Z">
+        <w:r>
+          <w:rPr>
+            <w:rStyle w:val="css-g38gqj"/>
+            <w:color w:val="151518"/>
+            <w:u w:color="151518"/>
+          </w:rPr>
+          <w:delText xml:space="preserve">tested </w:delText>
+        </w:r>
+      </w:del>
+      <w:r>
+        <w:rPr>
+          <w:rStyle w:val="css-g38gqj"/>
+          <w:color w:val="151518"/>
+          <w:u w:color="151518"/>
+        </w:rPr>
+        <w:t>the collapse and non-collapse hypotheses</w:t>
+      </w:r>
+      <w:r>
+        <w:rPr>
+          <w:rStyle w:val="css-g38gqj"/>
+          <w:color w:val="151518"/>
+          <w:u w:color="151518"/>
+        </w:rPr>
+        <w:t xml:space="preserve"> using multiple independent datasets, which included both fishery-dependent (inshore commercial catch) and fishery-independent (spring </w:t>
+      </w:r>
+      <w:r>
+        <w:rPr>
+          <w:rStyle w:val="css-g38gqj"/>
+          <w:color w:val="151518"/>
+          <w:u w:color="151518"/>
+        </w:rPr>
+        <w:t xml:space="preserve">and fall </w:t>
+      </w:r>
+      <w:r>
+        <w:rPr>
+          <w:rStyle w:val="css-g38gqj"/>
+          <w:color w:val="151518"/>
+          <w:u w:color="151518"/>
+        </w:rPr>
+        <w:t xml:space="preserve">acoustic and fall bottom trawl surveys, oceanography cruises, capelin larval indices, aerial surveys, predator diet and </w:t>
+      </w:r>
+      <w:proofErr w:type="spellStart"/>
+      <w:r>
+        <w:rPr>
+          <w:rStyle w:val="css-g38gqj"/>
+          <w:color w:val="151518"/>
+          <w:u w:color="151518"/>
+        </w:rPr>
+        <w:t>behaviour</w:t>
+      </w:r>
+      <w:proofErr w:type="spellEnd"/>
+      <w:r>
+        <w:rPr>
+          <w:rStyle w:val="css-g38gqj"/>
+          <w:color w:val="151518"/>
+          <w:u w:color="151518"/>
+        </w:rPr>
+        <w:t>,</w:t>
+      </w:r>
+      <w:r>
+        <w:t xml:space="preserve"> </w:t>
+      </w:r>
+      <w:r>
+        <w:rPr>
+          <w:rStyle w:val="css-g38gqj"/>
+        </w:rPr>
+        <w:t>and diverse statistical methods)</w:t>
+      </w:r>
+      <w:r>
+        <w:rPr>
+          <w:rStyle w:val="css-g38gqj"/>
+        </w:rPr>
+        <w:t xml:space="preserve"> </w:t>
+      </w:r>
+      <w:r>
+        <w:rPr>
+          <w:rStyle w:val="css-g38gqj"/>
+          <w:color w:val="151518"/>
+          <w:u w:color="151518"/>
+        </w:rPr>
+        <w:t>data</w:t>
+      </w:r>
+      <w:r>
+        <w:rPr>
+          <w:rStyle w:val="css-g38gqj"/>
+          <w:color w:val="151518"/>
+          <w:u w:color="151518"/>
+        </w:rPr>
+        <w:t xml:space="preserve">. </w:t>
+      </w:r>
+      <w:ins w:id="6" w:author="Alejandro BUren" w:date="2018-08-21T20:29:00Z">
+        <w:r>
+          <w:rPr>
+            <w:rStyle w:val="css-g38gqj"/>
+            <w:color w:val="151518"/>
+            <w:u w:color="151518"/>
+          </w:rPr>
+          <w:t xml:space="preserve">We rejected the </w:t>
+        </w:r>
+      </w:ins>
+      <w:del w:id="7" w:author="Alejandro BUren" w:date="2018-08-21T20:30:00Z">
+        <w:r>
+          <w:rPr>
+            <w:rStyle w:val="css-g38gqj"/>
+          </w:rPr>
+          <w:delText xml:space="preserve">The hypothesis of a </w:delText>
+        </w:r>
+      </w:del>
+      <w:r>
+        <w:rPr>
+          <w:rStyle w:val="css-g38gqj"/>
+        </w:rPr>
+        <w:t xml:space="preserve">non-collapse </w:t>
+      </w:r>
+      <w:ins w:id="8" w:author="Alejandro BUren" w:date="2018-08-21T20:30:00Z">
+        <w:r>
+          <w:rPr>
+            <w:rStyle w:val="css-g38gqj"/>
+          </w:rPr>
+          <w:t>hypothesis</w:t>
+        </w:r>
+      </w:ins>
+      <w:del w:id="9" w:author="Alejandro BUren" w:date="2018-08-21T20:30:00Z">
+        <w:r>
+          <w:rPr>
+            <w:rStyle w:val="css-g38gqj"/>
+          </w:rPr>
+          <w:delText>of the capelin stock was rejected by our analyses</w:delText>
+        </w:r>
+      </w:del>
+      <w:r>
+        <w:rPr>
+          <w:rStyle w:val="css-g38gqj"/>
+        </w:rPr>
+        <w:t xml:space="preserve">. The weight of evidence approach led us to conclude that the Newfoundland capelin stock suffered a population collapse in 1991 with minimal recovery </w:t>
+      </w:r>
+      <w:r>
+        <w:rPr>
+          <w:rStyle w:val="css-g38gqj"/>
+        </w:rPr>
+        <w:t xml:space="preserve">over </w:t>
+      </w:r>
+      <w:r>
+        <w:rPr>
+          <w:rStyle w:val="css-g38gqj"/>
+        </w:rPr>
+        <w:t xml:space="preserve">the subsequent 25 years. </w:t>
+      </w:r>
       <w:r>
         <w:rPr>
           <w:rStyle w:val="css-g38gqj"/>
@@ -1630,6 +1693,7 @@
         </w:rPr>
         <w:t>. Forage fish species can experience prolonged periods of ‘bust’ dynamics. For example, the Norwegian spring-spawning herring (</w:t>
       </w:r>
+      <w:proofErr w:type="spellStart"/>
       <w:r>
         <w:rPr>
           <w:rStyle w:val="css-g38gqj"/>
@@ -1637,8 +1701,29 @@
           <w:iCs/>
           <w:lang w:val="es-ES_tradnl"/>
         </w:rPr>
-        <w:t>Clupea harengus</w:t>
-      </w:r>
+        <w:t>Clupea</w:t>
+      </w:r>
+      <w:proofErr w:type="spellEnd"/>
+      <w:r>
+        <w:rPr>
+          <w:rStyle w:val="css-g38gqj"/>
+          <w:i/>
+          <w:iCs/>
+          <w:lang w:val="es-ES_tradnl"/>
+        </w:rPr>
+        <w:t xml:space="preserve"> </w:t>
+      </w:r>
+      <w:proofErr w:type="spellStart"/>
+      <w:r>
+        <w:rPr>
+          <w:rStyle w:val="css-g38gqj"/>
+          <w:i/>
+          <w:iCs/>
+          <w:lang w:val="es-ES_tradnl"/>
+        </w:rPr>
+        <w:t>harengus</w:t>
+      </w:r>
+      <w:proofErr w:type="spellEnd"/>
       <w:r>
         <w:rPr>
           <w:rStyle w:val="css-g38gqj"/>
@@ -1816,7 +1901,23 @@
           <w:rStyle w:val="css-g38gqj"/>
           <w:noProof/>
         </w:rPr>
-        <w:t>(Toresen &amp; Østvedt 2000, Dragesund et al. 2008, Skagseth et al. 2015)</w:t>
+        <w:t>(</w:t>
+      </w:r>
+      <w:proofErr w:type="spellStart"/>
+      <w:r>
+        <w:rPr>
+          <w:rStyle w:val="css-g38gqj"/>
+          <w:noProof/>
+        </w:rPr>
+        <w:t>Toresen</w:t>
+      </w:r>
+      <w:proofErr w:type="spellEnd"/>
+      <w:r>
+        <w:rPr>
+          <w:rStyle w:val="css-g38gqj"/>
+          <w:noProof/>
+        </w:rPr>
+        <w:t xml:space="preserve"> &amp; Østvedt 2000, Dragesund et al. 2008, Skagseth et al. 2015)</w:t>
       </w:r>
       <w:r>
         <w:rPr>
@@ -1845,6 +1946,7 @@
         </w:rPr>
         <w:t>) and anchovy (</w:t>
       </w:r>
+      <w:proofErr w:type="spellStart"/>
       <w:r>
         <w:rPr>
           <w:rStyle w:val="css-g38gqj"/>
@@ -1854,6 +1956,7 @@
         </w:rPr>
         <w:t>Engraulis</w:t>
       </w:r>
+      <w:proofErr w:type="spellEnd"/>
       <w:r>
         <w:rPr>
           <w:rStyle w:val="css-g38gqj"/>
@@ -2113,14 +2216,34 @@
       <w:r>
         <w:t>Capelin (</w:t>
       </w:r>
+      <w:proofErr w:type="spellStart"/>
       <w:r>
         <w:rPr>
           <w:rStyle w:val="css-g38gqj"/>
           <w:i/>
           <w:iCs/>
         </w:rPr>
-        <w:t>Mallotus villosus</w:t>
-      </w:r>
+        <w:t>Mallotus</w:t>
+      </w:r>
+      <w:proofErr w:type="spellEnd"/>
+      <w:r>
+        <w:rPr>
+          <w:rStyle w:val="css-g38gqj"/>
+          <w:i/>
+          <w:iCs/>
+        </w:rPr>
+        <w:t xml:space="preserve"> </w:t>
+      </w:r>
+      <w:proofErr w:type="spellStart"/>
+      <w:r>
+        <w:rPr>
+          <w:rStyle w:val="css-g38gqj"/>
+          <w:i/>
+          <w:iCs/>
+        </w:rPr>
+        <w:t>villosus</w:t>
+      </w:r>
+      <w:proofErr w:type="spellEnd"/>
       <w:r>
         <w:t xml:space="preserve">) is the focal forage species in ecosystems of the northern Atlantic Ocean </w:t>
       </w:r>
@@ -2302,7 +2425,23 @@
         <w:fldChar w:fldCharType="end"/>
       </w:r>
       <w:r>
-        <w:t xml:space="preserve">. The three most important capelin populations in the North Atlantic are in the Barents Sea, off the coast of Iceland, and along the Newfoundland and Labrador (Canada) continental shelf. The Barents Sea capelin stock experienced four collapses over the past 4 decades: the mid- to late-1980s, the mid-1990s, the mid-2000s, and the mid-2010s. The size of the stock fluctuated between 3 and 7 million tonnes during the boom phase and around 200 thousand tonnes during bust phases. There is general agreement that ecosystem changes were the driving forces </w:t>
+        <w:t xml:space="preserve">. The three most important capelin populations in the North Atlantic are in the Barents Sea, off the coast of Iceland, and along the Newfoundland and Labrador (Canada) continental shelf. The Barents Sea capelin stock experienced four collapses over the past 4 decades: the mid- to late-1980s, the mid-1990s, the mid-2000s, and the mid-2010s. The size of the stock fluctuated between 3 and 7 million </w:t>
+      </w:r>
+      <w:proofErr w:type="spellStart"/>
+      <w:r>
+        <w:t>tonnes</w:t>
+      </w:r>
+      <w:proofErr w:type="spellEnd"/>
+      <w:r>
+        <w:t xml:space="preserve"> during the boom phase and around 200 thousand </w:t>
+      </w:r>
+      <w:proofErr w:type="spellStart"/>
+      <w:r>
+        <w:t>tonnes</w:t>
+      </w:r>
+      <w:proofErr w:type="spellEnd"/>
+      <w:r>
+        <w:t xml:space="preserve"> during bust phases. There is general agreement that ecosystem changes were the driving forces </w:t>
       </w:r>
       <w:r>
         <w:lastRenderedPageBreak/>
@@ -2327,7 +2466,23 @@
         <w:fldChar w:fldCharType="end"/>
       </w:r>
       <w:r>
-        <w:t xml:space="preserve">. The Icelandic capelin stock underwent similar dynamics, with three bust phases over the past 4 decades: the early 1980s, the early 1990s, and most of the 2000s. The size of the stock was around 1.5-2 million tonnes during the boom phase and between 100-500 thousand tonnes during bust phases </w:t>
+        <w:t xml:space="preserve">. The Icelandic capelin stock underwent similar dynamics, with three bust phases over the past 4 decades: the early 1980s, the early 1990s, and most of the 2000s. The size of the stock was around 1.5-2 million </w:t>
+      </w:r>
+      <w:proofErr w:type="spellStart"/>
+      <w:r>
+        <w:t>tonnes</w:t>
+      </w:r>
+      <w:proofErr w:type="spellEnd"/>
+      <w:r>
+        <w:t xml:space="preserve"> during the boom phase and between 100-500 thousand </w:t>
+      </w:r>
+      <w:proofErr w:type="spellStart"/>
+      <w:r>
+        <w:t>tonnes</w:t>
+      </w:r>
+      <w:proofErr w:type="spellEnd"/>
+      <w:r>
+        <w:t xml:space="preserve"> during bust phases </w:t>
       </w:r>
       <w:r>
         <w:fldChar w:fldCharType="begin"/>
@@ -2764,13 +2919,29 @@
         <w:fldChar w:fldCharType="end"/>
       </w:r>
       <w:r>
-        <w:t xml:space="preserve">. The size of the stock fluctuated between 2 and 6 million tonnes </w:t>
+        <w:t xml:space="preserve">. The size of the stock fluctuated between 2 and 6 million </w:t>
+      </w:r>
+      <w:proofErr w:type="spellStart"/>
+      <w:r>
+        <w:t>tonnes</w:t>
+      </w:r>
+      <w:proofErr w:type="spellEnd"/>
+      <w:r>
+        <w:t xml:space="preserve"> </w:t>
       </w:r>
       <w:r>
         <w:t>between 1982 and 1991</w:t>
       </w:r>
       <w:r>
-        <w:t xml:space="preserve"> 1991, and between 25 and 900 thousand tonnes during the ensuing period </w:t>
+        <w:t xml:space="preserve"> 1991, and between 25 and 900 thousand </w:t>
+      </w:r>
+      <w:proofErr w:type="spellStart"/>
+      <w:r>
+        <w:t>tonnes</w:t>
+      </w:r>
+      <w:proofErr w:type="spellEnd"/>
+      <w:r>
+        <w:t xml:space="preserve"> during the ensuing period </w:t>
       </w:r>
       <w:r>
         <w:fldChar w:fldCharType="begin"/>
@@ -3719,7 +3890,15 @@
         <w:t xml:space="preserve">have </w:t>
       </w:r>
       <w:r>
-        <w:t xml:space="preserve">failed to detect large capelin aggregations since 1991 because of spatio-temporal mismatch between the surveys and the stock. Specifically, they hypothesized that post-1991 either </w:t>
+        <w:t xml:space="preserve">failed to detect large capelin aggregations since 1991 because of </w:t>
+      </w:r>
+      <w:proofErr w:type="spellStart"/>
+      <w:r>
+        <w:t>spatio</w:t>
+      </w:r>
+      <w:proofErr w:type="spellEnd"/>
+      <w:r>
+        <w:t xml:space="preserve">-temporal mismatch between the surveys and the stock. Specifically, they hypothesized that post-1991 either </w:t>
       </w:r>
       <w:r>
         <w:t>(</w:t>
@@ -3731,7 +3910,15 @@
         <w:t>,</w:t>
       </w:r>
       <w:r>
-        <w:t xml:space="preserve"> leading to a spatio-temporal mismatch between the survey and the stock or </w:t>
+        <w:t xml:space="preserve"> leading to a </w:t>
+      </w:r>
+      <w:proofErr w:type="spellStart"/>
+      <w:r>
+        <w:t>spatio</w:t>
+      </w:r>
+      <w:proofErr w:type="spellEnd"/>
+      <w:r>
+        <w:t xml:space="preserve">-temporal mismatch between the survey and the stock or </w:t>
       </w:r>
       <w:r>
         <w:t>(</w:t>
@@ -3763,14 +3950,34 @@
       <w:r>
         <w:t xml:space="preserve"> therefore undetected by the offshore surveys. Support for the hypothesis of non-collapse of capelin was based on changes in the biology of capelin post-1991 (e.g., distribution and demography), re-analysis of the offshore research surveys (multi-species bottom trawl and acoustic), and the response of various components of the ecosystem [e.g., zooplankton, Atlantic cod (</w:t>
       </w:r>
+      <w:proofErr w:type="spellStart"/>
       <w:r>
         <w:rPr>
           <w:rStyle w:val="css-g38gqj"/>
           <w:i/>
           <w:iCs/>
         </w:rPr>
-        <w:t>Gadus morhua</w:t>
-      </w:r>
+        <w:t>Gadus</w:t>
+      </w:r>
+      <w:proofErr w:type="spellEnd"/>
+      <w:r>
+        <w:rPr>
+          <w:rStyle w:val="css-g38gqj"/>
+          <w:i/>
+          <w:iCs/>
+        </w:rPr>
+        <w:t xml:space="preserve"> </w:t>
+      </w:r>
+      <w:proofErr w:type="spellStart"/>
+      <w:r>
+        <w:rPr>
+          <w:rStyle w:val="css-g38gqj"/>
+          <w:i/>
+          <w:iCs/>
+        </w:rPr>
+        <w:t>morhua</w:t>
+      </w:r>
+      <w:proofErr w:type="spellEnd"/>
       <w:r>
         <w:t>), seabirds, seals] to the large-scale changes that</w:t>
       </w:r>
@@ -4295,7 +4502,21 @@
         <w:rPr>
           <w:rStyle w:val="css-g38gqj"/>
         </w:rPr>
-        <w:t>Miller and Carscadden 1984</w:t>
+        <w:t xml:space="preserve">Miller and </w:t>
+      </w:r>
+      <w:proofErr w:type="spellStart"/>
+      <w:r>
+        <w:rPr>
+          <w:rStyle w:val="css-g38gqj"/>
+        </w:rPr>
+        <w:t>Carscadden</w:t>
+      </w:r>
+      <w:proofErr w:type="spellEnd"/>
+      <w:r>
+        <w:rPr>
+          <w:rStyle w:val="css-g38gqj"/>
+        </w:rPr>
+        <w:t xml:space="preserve"> 1984</w:t>
       </w:r>
       <w:r>
         <w:t xml:space="preserve">, Miller and Lilly 1991). The fall acoustic surveys targeted the maturing portion of the stock during winter feeding migrations to provide estimates of the size and number of maturing fish being recruited to the fishery the following year </w:t>
@@ -4322,7 +4543,15 @@
         <w:t>8</w:t>
       </w:r>
       <w:r>
-        <w:t xml:space="preserve">2-1992 (Bakanev 1992; Fig. </w:t>
+        <w:t>2-1992 (</w:t>
+      </w:r>
+      <w:proofErr w:type="spellStart"/>
+      <w:r>
+        <w:t>Bakanev</w:t>
+      </w:r>
+      <w:proofErr w:type="spellEnd"/>
+      <w:r>
+        <w:t xml:space="preserve"> 1992; Fig. </w:t>
       </w:r>
       <w:r>
         <w:t>1</w:t>
@@ -4375,6 +4604,7 @@
       <w:r>
         <w:t xml:space="preserve"> thousand </w:t>
       </w:r>
+      <w:proofErr w:type="spellStart"/>
       <w:r>
         <w:t>ton</w:t>
       </w:r>
@@ -4384,6 +4614,7 @@
       <w:r>
         <w:t>s</w:t>
       </w:r>
+      <w:proofErr w:type="spellEnd"/>
       <w:r>
         <w:t xml:space="preserve">, &lt; 5% of the biomass surveyed in 1989) </w:t>
       </w:r>
@@ -4402,9 +4633,11 @@
       <w:r>
         <w:t xml:space="preserve">thousand </w:t>
       </w:r>
+      <w:proofErr w:type="spellStart"/>
       <w:r>
         <w:t>tonnes</w:t>
       </w:r>
+      <w:proofErr w:type="spellEnd"/>
       <w:r>
         <w:t xml:space="preserve">) </w:t>
       </w:r>
@@ -4445,6 +4678,7 @@
       <w:r>
         <w:t xml:space="preserve">thousand </w:t>
       </w:r>
+      <w:proofErr w:type="spellStart"/>
       <w:r>
         <w:t>ton</w:t>
       </w:r>
@@ -4454,6 +4688,7 @@
       <w:r>
         <w:t>s</w:t>
       </w:r>
+      <w:proofErr w:type="spellEnd"/>
       <w:r>
         <w:t xml:space="preserve">) </w:t>
       </w:r>
@@ -5849,7 +6084,15 @@
         <w:t xml:space="preserve"> </w:t>
       </w:r>
       <w:r>
-        <w:t xml:space="preserve">unlikely that the 3-6 million tonnes </w:t>
+        <w:t xml:space="preserve">unlikely that the 3-6 million </w:t>
+      </w:r>
+      <w:proofErr w:type="spellStart"/>
+      <w:r>
+        <w:t>tonnes</w:t>
+      </w:r>
+      <w:proofErr w:type="spellEnd"/>
+      <w:r>
+        <w:t xml:space="preserve"> </w:t>
       </w:r>
       <w:r>
         <w:t xml:space="preserve">(Mt) </w:t>
@@ -6022,8 +6265,13 @@
         <w:t>harvesting</w:t>
       </w:r>
       <w:r>
-        <w:t xml:space="preserve"> commercial groundfish</w:t>
-      </w:r>
+        <w:t xml:space="preserve"> commercial </w:t>
+      </w:r>
+      <w:proofErr w:type="spellStart"/>
+      <w:r>
+        <w:t>groundfish</w:t>
+      </w:r>
+      <w:proofErr w:type="spellEnd"/>
       <w:r>
         <w:t xml:space="preserve"> like flatfish and Atlantic cod</w:t>
       </w:r>
@@ -6037,7 +6285,15 @@
         <w:t xml:space="preserve"> sampling in the FBTS was </w:t>
       </w:r>
       <w:r>
-        <w:t xml:space="preserve">changed in 1995 to a Campelen 1800 shrimp trawl, which improved the catchability of capelin in the survey. </w:t>
+        <w:t xml:space="preserve">changed in 1995 to a </w:t>
+      </w:r>
+      <w:proofErr w:type="spellStart"/>
+      <w:r>
+        <w:t>Campelen</w:t>
+      </w:r>
+      <w:proofErr w:type="spellEnd"/>
+      <w:r>
+        <w:t xml:space="preserve"> 1800 shrimp trawl, which improved the catchability of capelin in the survey. </w:t>
       </w:r>
       <w:r>
         <w:t>A similar cent</w:t>
@@ -6229,7 +6485,15 @@
         <w:t>r</w:t>
       </w:r>
       <w:r>
-        <w:t xml:space="preserve"> of gravity metric, which provides perspective on the significance of distributional shifts. Like DFO (2015), we focused on the post-1995 period when the catchability of capelin improved with the use of a Campelen 1800 shrimp trawl. Our geostatistical analysis did not support the hypothesis that capelin shifted their distribution towards the inshore post-1995 and there is no evidence of an easterly or westerly movement in the cent</w:t>
+        <w:t xml:space="preserve"> of gravity metric, which provides perspective on the significance of distributional shifts. Like DFO (2015), we focused on the post-1995 period when the catchability of capelin improved with the use of a </w:t>
+      </w:r>
+      <w:proofErr w:type="spellStart"/>
+      <w:r>
+        <w:t>Campelen</w:t>
+      </w:r>
+      <w:proofErr w:type="spellEnd"/>
+      <w:r>
+        <w:t xml:space="preserve"> 1800 shrimp trawl. Our geostatistical analysis did not support the hypothesis that capelin shifted their distribution towards the inshore post-1995 and there is no evidence of an easterly or westerly movement in the cent</w:t>
       </w:r>
       <w:r>
         <w:t>e</w:t>
@@ -7960,17 +8224,17 @@
       <w:r>
         <w:t xml:space="preserve">. Earlier maturation could alter the internal structure of the stock with inter-annual variability in the proportion of age-2s starting their adult migration patterns and </w:t>
       </w:r>
-      <w:del w:id="0" w:author="DFO-MPO" w:date="2018-07-30T10:09:00Z">
+      <w:del w:id="10" w:author="DFO-MPO" w:date="2018-07-30T10:09:00Z">
         <w:r>
           <w:delText>are</w:delText>
         </w:r>
       </w:del>
-      <w:ins w:id="1" w:author="DFO-MPO" w:date="2018-07-30T10:09:00Z">
+      <w:ins w:id="11" w:author="DFO-MPO" w:date="2018-07-30T10:09:00Z">
         <w:r>
           <w:t>would</w:t>
         </w:r>
       </w:ins>
-      <w:del w:id="2" w:author="DFO-MPO" w:date="2018-07-30T10:09:00Z">
+      <w:del w:id="12" w:author="DFO-MPO" w:date="2018-07-30T10:09:00Z">
         <w:r>
           <w:delText>,</w:delText>
         </w:r>
@@ -7978,12 +8242,12 @@
       <w:r>
         <w:t xml:space="preserve"> therefore</w:t>
       </w:r>
-      <w:del w:id="3" w:author="DFO-MPO" w:date="2018-07-30T10:09:00Z">
+      <w:del w:id="13" w:author="DFO-MPO" w:date="2018-07-30T10:09:00Z">
         <w:r>
           <w:delText>,</w:delText>
         </w:r>
       </w:del>
-      <w:ins w:id="4" w:author="DFO-MPO" w:date="2018-07-30T10:09:00Z">
+      <w:ins w:id="14" w:author="DFO-MPO" w:date="2018-07-30T10:09:00Z">
         <w:r>
           <w:t xml:space="preserve"> be</w:t>
         </w:r>
@@ -8366,7 +8630,7 @@
       <w:r>
         <w:fldChar w:fldCharType="end"/>
       </w:r>
-      <w:del w:id="5" w:author="DFO-MPO" w:date="2018-07-30T11:24:00Z">
+      <w:del w:id="15" w:author="DFO-MPO" w:date="2018-07-30T11:24:00Z">
         <w:r>
           <w:delText>(</w:delText>
         </w:r>
@@ -8786,7 +9050,21 @@
         <w:rPr>
           <w:rStyle w:val="css-g38gqj"/>
         </w:rPr>
-        <w:t xml:space="preserve"> (Carscadden &amp; Nakashima 1997)</w:t>
+        <w:t xml:space="preserve"> (</w:t>
+      </w:r>
+      <w:proofErr w:type="spellStart"/>
+      <w:r>
+        <w:rPr>
+          <w:rStyle w:val="css-g38gqj"/>
+        </w:rPr>
+        <w:t>Carscadden</w:t>
+      </w:r>
+      <w:proofErr w:type="spellEnd"/>
+      <w:r>
+        <w:rPr>
+          <w:rStyle w:val="css-g38gqj"/>
+        </w:rPr>
+        <w:t xml:space="preserve"> &amp; Nakashima 1997)</w:t>
       </w:r>
       <w:r>
         <w:rPr>
@@ -8914,7 +9192,7 @@
       <w:pPr>
         <w:pStyle w:val="Style1"/>
         <w:rPr>
-          <w:ins w:id="6" w:author="DFO-MPO" w:date="2018-07-30T10:12:00Z"/>
+          <w:ins w:id="16" w:author="DFO-MPO" w:date="2018-07-30T10:12:00Z"/>
           <w:rStyle w:val="css-g38gqj"/>
         </w:rPr>
       </w:pPr>
@@ -8954,7 +9232,7 @@
         </w:rPr>
         <w:t xml:space="preserve">. </w:t>
       </w:r>
-      <w:ins w:id="7" w:author="DFO-MPO" w:date="2018-07-30T10:11:00Z">
+      <w:ins w:id="17" w:author="DFO-MPO" w:date="2018-07-30T10:11:00Z">
         <w:r>
           <w:rPr>
             <w:rStyle w:val="css-g38gqj"/>
@@ -8962,7 +9240,7 @@
           <w:t>Given the persistently late capelin spawning since 1991, it is fair to compare late larval densities in</w:t>
         </w:r>
       </w:ins>
-      <w:del w:id="8" w:author="DFO-MPO" w:date="2018-07-30T10:12:00Z">
+      <w:del w:id="18" w:author="DFO-MPO" w:date="2018-07-30T10:12:00Z">
         <w:r>
           <w:rPr>
             <w:rStyle w:val="css-g38gqj"/>
@@ -9140,7 +9418,7 @@
         </w:rPr>
         <w:t xml:space="preserve">. </w:t>
       </w:r>
-      <w:ins w:id="9" w:author="DFO-MPO" w:date="2018-07-30T10:14:00Z">
+      <w:ins w:id="19" w:author="DFO-MPO" w:date="2018-07-30T10:14:00Z">
         <w:r>
           <w:rPr>
             <w:rStyle w:val="css-g38gqj"/>
@@ -9148,7 +9426,7 @@
           <w:t xml:space="preserve">). Late larval densities during the 2000s were </w:t>
         </w:r>
       </w:ins>
-      <w:ins w:id="10" w:author="DFO-MPO" w:date="2018-07-30T10:15:00Z">
+      <w:ins w:id="20" w:author="DFO-MPO" w:date="2018-07-30T10:15:00Z">
         <w:r>
           <w:rPr>
             <w:rStyle w:val="css-g38gqj"/>
@@ -9156,7 +9434,7 @@
           <w:t xml:space="preserve">consistently </w:t>
         </w:r>
       </w:ins>
-      <w:ins w:id="11" w:author="DFO-MPO" w:date="2018-07-30T10:14:00Z">
+      <w:ins w:id="21" w:author="DFO-MPO" w:date="2018-07-30T10:14:00Z">
         <w:r>
           <w:rPr>
             <w:rStyle w:val="css-g38gqj"/>
@@ -9164,7 +9442,7 @@
           <w:t xml:space="preserve">lower and more variable than during the 1980s: </w:t>
         </w:r>
       </w:ins>
-      <w:del w:id="12" w:author="DFO-MPO" w:date="2018-07-30T10:14:00Z">
+      <w:del w:id="22" w:author="DFO-MPO" w:date="2018-07-30T10:14:00Z">
         <w:r>
           <w:rPr>
             <w:rStyle w:val="css-g38gqj"/>
@@ -9217,7 +9495,7 @@
         </w:rPr>
         <w:t xml:space="preserve">), </w:t>
       </w:r>
-      <w:del w:id="13" w:author="DFO-MPO" w:date="2018-07-30T10:15:00Z">
+      <w:del w:id="23" w:author="DFO-MPO" w:date="2018-07-30T10:15:00Z">
         <w:r>
           <w:rPr>
             <w:rStyle w:val="css-g38gqj"/>
@@ -9225,7 +9503,7 @@
           <w:delText>which is considerably lower than the</w:delText>
         </w:r>
       </w:del>
-      <w:ins w:id="14" w:author="DFO-MPO" w:date="2018-07-30T10:15:00Z">
+      <w:ins w:id="24" w:author="DFO-MPO" w:date="2018-07-30T10:15:00Z">
         <w:r>
           <w:rPr>
             <w:rStyle w:val="css-g38gqj"/>
@@ -9233,7 +9511,7 @@
           <w:t xml:space="preserve">while in </w:t>
         </w:r>
       </w:ins>
-      <w:del w:id="15" w:author="DFO-MPO" w:date="2018-07-30T10:15:00Z">
+      <w:del w:id="25" w:author="DFO-MPO" w:date="2018-07-30T10:15:00Z">
         <w:r>
           <w:rPr>
             <w:rStyle w:val="css-g38gqj"/>
@@ -9247,7 +9525,7 @@
         </w:rPr>
         <w:t xml:space="preserve">August 1982-86 </w:t>
       </w:r>
-      <w:del w:id="16" w:author="DFO-MPO" w:date="2018-07-30T10:15:00Z">
+      <w:del w:id="26" w:author="DFO-MPO" w:date="2018-07-30T10:15:00Z">
         <w:r>
           <w:rPr>
             <w:rStyle w:val="css-g38gqj"/>
@@ -9255,7 +9533,7 @@
           <w:delText xml:space="preserve">estimate </w:delText>
         </w:r>
       </w:del>
-      <w:ins w:id="17" w:author="DFO-MPO" w:date="2018-07-30T10:15:00Z">
+      <w:ins w:id="27" w:author="DFO-MPO" w:date="2018-07-30T10:15:00Z">
         <w:r>
           <w:rPr>
             <w:rStyle w:val="css-g38gqj"/>
@@ -9263,7 +9541,7 @@
           <w:t xml:space="preserve">was </w:t>
         </w:r>
       </w:ins>
-      <w:del w:id="18" w:author="DFO-MPO" w:date="2018-07-30T10:15:00Z">
+      <w:del w:id="28" w:author="DFO-MPO" w:date="2018-07-30T10:15:00Z">
         <w:r>
           <w:rPr>
             <w:rStyle w:val="css-g38gqj"/>
@@ -9284,7 +9562,7 @@
         </w:rPr>
         <w:t>-2</w:t>
       </w:r>
-      <w:del w:id="19" w:author="DFO-MPO" w:date="2018-07-30T10:15:00Z">
+      <w:del w:id="29" w:author="DFO-MPO" w:date="2018-07-30T10:15:00Z">
         <w:r>
           <w:rPr>
             <w:rStyle w:val="css-g38gqj"/>
@@ -9298,7 +9576,7 @@
         </w:rPr>
         <w:t xml:space="preserve"> </w:t>
       </w:r>
-      <w:ins w:id="20" w:author="DFO-MPO" w:date="2018-07-30T10:15:00Z">
+      <w:ins w:id="30" w:author="DFO-MPO" w:date="2018-07-30T10:15:00Z">
         <w:r>
           <w:rPr>
             <w:rStyle w:val="css-g38gqj"/>
@@ -9319,7 +9597,7 @@
         </w:rPr>
         <w:t>-2</w:t>
       </w:r>
-      <w:del w:id="21" w:author="DFO-MPO" w:date="2018-07-30T10:14:00Z">
+      <w:del w:id="31" w:author="DFO-MPO" w:date="2018-07-30T10:14:00Z">
         <w:r>
           <w:rPr>
             <w:rStyle w:val="css-g38gqj"/>
@@ -9327,7 +9605,7 @@
           <w:delText>).</w:delText>
         </w:r>
       </w:del>
-      <w:ins w:id="22" w:author="DFO-MPO" w:date="2018-07-30T10:16:00Z">
+      <w:ins w:id="32" w:author="DFO-MPO" w:date="2018-07-30T10:16:00Z">
         <w:r>
           <w:rPr>
             <w:rStyle w:val="css-g38gqj"/>
@@ -9335,7 +9613,7 @@
           <w:t xml:space="preserve">. In 12 of the 14 years in the 2000s, average late-larval densities in September were below the average August larval densities in the 1980s. </w:t>
         </w:r>
       </w:ins>
-      <w:del w:id="23" w:author="DFO-MPO" w:date="2018-07-30T10:14:00Z">
+      <w:del w:id="33" w:author="DFO-MPO" w:date="2018-07-30T10:14:00Z">
         <w:r>
           <w:rPr>
             <w:rStyle w:val="css-g38gqj"/>
@@ -9348,10 +9626,10 @@
       <w:pPr>
         <w:pStyle w:val="Style1"/>
         <w:rPr>
-          <w:del w:id="24" w:author="DFO-MPO" w:date="2018-07-30T10:16:00Z"/>
-        </w:rPr>
-      </w:pPr>
-      <w:del w:id="25" w:author="DFO-MPO" w:date="2018-07-30T10:16:00Z">
+          <w:del w:id="34" w:author="DFO-MPO" w:date="2018-07-30T10:16:00Z"/>
+        </w:rPr>
+      </w:pPr>
+      <w:del w:id="35" w:author="DFO-MPO" w:date="2018-07-30T10:16:00Z">
         <w:r>
           <w:rPr>
             <w:rStyle w:val="css-g38gqj"/>
@@ -9385,11 +9663,11 @@
       <w:r>
         <w:t xml:space="preserve"> larval index from Trinity Bay was related to the age-2 abundance index from the spring acoustic survey, which suggests that the spring acoustic </w:t>
       </w:r>
-      <w:commentRangeStart w:id="26"/>
+      <w:commentRangeStart w:id="36"/>
       <w:r>
         <w:t>survey</w:t>
       </w:r>
-      <w:commentRangeEnd w:id="26"/>
+      <w:commentRangeEnd w:id="36"/>
       <w:r>
         <w:rPr>
           <w:rStyle w:val="CommentReference"/>
@@ -9397,7 +9675,7 @@
           <w:color w:val="auto"/>
           <w:lang w:eastAsia="en-US"/>
         </w:rPr>
-        <w:commentReference w:id="26"/>
+        <w:commentReference w:id="36"/>
       </w:r>
       <w:r>
         <w:t xml:space="preserve"> is providing a valid index of capelin abundance </w:t>
@@ -9722,7 +10000,61 @@
           <w:color w:val="151518"/>
           <w:u w:color="151518"/>
         </w:rPr>
-        <w:t xml:space="preserve">that inhabits NAFO Divs 2J3KL) condition and weight at age declined markedly in the northern end of its range (NAFO Div 2J), while the trends in NAFO Div 3K mirrored those in the north but were less pronounced, and these </w:t>
+        <w:t xml:space="preserve">that inhabits NAFO </w:t>
+      </w:r>
+      <w:proofErr w:type="spellStart"/>
+      <w:r>
+        <w:rPr>
+          <w:rStyle w:val="css-g38gqj"/>
+          <w:color w:val="151518"/>
+          <w:u w:color="151518"/>
+        </w:rPr>
+        <w:t>Divs</w:t>
+      </w:r>
+      <w:proofErr w:type="spellEnd"/>
+      <w:r>
+        <w:rPr>
+          <w:rStyle w:val="css-g38gqj"/>
+          <w:color w:val="151518"/>
+          <w:u w:color="151518"/>
+        </w:rPr>
+        <w:t xml:space="preserve"> 2J3KL) condition and weight at age declined markedly in the northern end of its range (NAFO </w:t>
+      </w:r>
+      <w:proofErr w:type="spellStart"/>
+      <w:r>
+        <w:rPr>
+          <w:rStyle w:val="css-g38gqj"/>
+          <w:color w:val="151518"/>
+          <w:u w:color="151518"/>
+        </w:rPr>
+        <w:t>Div</w:t>
+      </w:r>
+      <w:proofErr w:type="spellEnd"/>
+      <w:r>
+        <w:rPr>
+          <w:rStyle w:val="css-g38gqj"/>
+          <w:color w:val="151518"/>
+          <w:u w:color="151518"/>
+        </w:rPr>
+        <w:t xml:space="preserve"> 2J), while the trends in NAFO </w:t>
+      </w:r>
+      <w:proofErr w:type="spellStart"/>
+      <w:r>
+        <w:rPr>
+          <w:rStyle w:val="css-g38gqj"/>
+          <w:color w:val="151518"/>
+          <w:u w:color="151518"/>
+        </w:rPr>
+        <w:t>Div</w:t>
+      </w:r>
+      <w:proofErr w:type="spellEnd"/>
+      <w:r>
+        <w:rPr>
+          <w:rStyle w:val="css-g38gqj"/>
+          <w:color w:val="151518"/>
+          <w:u w:color="151518"/>
+        </w:rPr>
+        <w:t xml:space="preserve"> 3K mirrored those in the north but were less pronounced, and these </w:t>
       </w:r>
       <w:r>
         <w:rPr>
@@ -10766,13 +11098,23 @@
         </w:rPr>
         <w:t xml:space="preserve"> cod moved southward on the northeast Newfoundland Shelf in the late 1980s and early 1990s and aggregated within a small area on the north of the Grand Bank and in the </w:t>
       </w:r>
+      <w:proofErr w:type="spellStart"/>
       <w:r>
         <w:rPr>
           <w:rStyle w:val="css-g38gqj"/>
           <w:color w:val="151518"/>
           <w:u w:color="151518"/>
         </w:rPr>
-        <w:t>Bonavista Corridor</w:t>
+        <w:t>Bonavista</w:t>
+      </w:r>
+      <w:proofErr w:type="spellEnd"/>
+      <w:r>
+        <w:rPr>
+          <w:rStyle w:val="css-g38gqj"/>
+          <w:color w:val="151518"/>
+          <w:u w:color="151518"/>
+        </w:rPr>
+        <w:t xml:space="preserve"> Corridor</w:t>
       </w:r>
       <w:r>
         <w:rPr>
@@ -11003,6 +11345,7 @@
         </w:rPr>
         <w:t xml:space="preserve"> absence of an obvious response in Northwest Atlantic harp seals (</w:t>
       </w:r>
+      <w:proofErr w:type="spellStart"/>
       <w:r>
         <w:rPr>
           <w:rStyle w:val="css-g38gqj"/>
@@ -11011,107 +11354,138 @@
         </w:rPr>
         <w:t>Pagophilus</w:t>
       </w:r>
+      <w:proofErr w:type="spellEnd"/>
       <w:r>
         <w:rPr>
           <w:rStyle w:val="css-g38gqj"/>
           <w:i/>
           <w:iCs/>
         </w:rPr>
-        <w:t xml:space="preserve"> groenlandicus</w:t>
-      </w:r>
-      <w:r>
-        <w:rPr>
-          <w:rStyle w:val="css-g38gqj"/>
-        </w:rPr>
-        <w:t>), specifically large number of starving harp seals as observed following the collapse of capelin in the Barents Sea</w:t>
-      </w:r>
-      <w:r>
-        <w:rPr>
-          <w:rStyle w:val="css-g38gqj"/>
-        </w:rPr>
         <w:t xml:space="preserve"> </w:t>
       </w:r>
-      <w:r>
-        <w:rPr>
-          <w:rStyle w:val="css-g38gqj"/>
-        </w:rPr>
-        <w:fldChar w:fldCharType="begin"/>
-      </w:r>
-      <w:r>
-        <w:rPr>
-          <w:rStyle w:val="css-g38gqj"/>
-        </w:rPr>
-        <w:instrText xml:space="preserve"> ADDIN EN.CITE &lt;EndNote&gt;&lt;Cite&gt;&lt;Author&gt;Haug&lt;/Author&gt;&lt;Year&gt;1995&lt;/Year&gt;&lt;RecNum&gt;896&lt;/RecNum&gt;&lt;DisplayText&gt;(Haug &amp;amp; Nilssen 1995)&lt;/DisplayText&gt;&lt;record&gt;&lt;rec-number&gt;896&lt;/rec-number&gt;&lt;foreign-keys&gt;&lt;key app="EN" db-id="2pv5prxr6xz2a4ea50h5dww0ewvx0ttdtdsa" timestamp="1517404997"&gt;896&lt;/key&gt;&lt;/foreign-keys&gt;&lt;ref-type name="Book Section"&gt;5&lt;/ref-type&gt;&lt;contributors&gt;&lt;authors&gt;&lt;author&gt;Haug, T&lt;/author&gt;&lt;author&gt;Nilssen, KT&lt;/author&gt;&lt;/authors&gt;&lt;secondary-authors&gt;&lt;author&gt;Schytte Blix, A.&lt;/author&gt;&lt;author&gt;Walløe, L.&lt;/author&gt;&lt;author&gt;Ulltang, Ø.&lt;/author&gt;&lt;/secondary-authors&gt;&lt;/contributors&gt;&lt;titles&gt;&lt;title&gt;&lt;style face="normal" font="default" size="100%"&gt;Ecological implications of harp seals &lt;/style&gt;&lt;style face="italic" font="default" size="100%"&gt;Phoca groenlandica&lt;/style&gt;&lt;style face="normal" font="default" size="100%"&gt; invasions in northern Norway&lt;/style&gt;&lt;/title&gt;&lt;secondary-title&gt;Whales, seals, fish and man&lt;/secondary-title&gt;&lt;/titles&gt;&lt;pages&gt;545-556&lt;/pages&gt;&lt;dates&gt;&lt;year&gt;1995&lt;/year&gt;&lt;/dates&gt;&lt;publisher&gt;Elsevier Science &lt;/publisher&gt;&lt;urls&gt;&lt;/urls&gt;&lt;/record&gt;&lt;/Cite&gt;&lt;/EndNote&gt;</w:instrText>
-      </w:r>
-      <w:r>
-        <w:rPr>
-          <w:rStyle w:val="css-g38gqj"/>
-        </w:rPr>
-        <w:fldChar w:fldCharType="separate"/>
-      </w:r>
-      <w:r>
-        <w:rPr>
-          <w:rStyle w:val="css-g38gqj"/>
-          <w:noProof/>
-        </w:rPr>
-        <w:t>(Haug &amp; Nilssen 1995)</w:t>
-      </w:r>
-      <w:r>
-        <w:rPr>
-          <w:rStyle w:val="css-g38gqj"/>
-        </w:rPr>
-        <w:fldChar w:fldCharType="end"/>
-      </w:r>
-      <w:r>
-        <w:rPr>
-          <w:rStyle w:val="css-g38gqj"/>
-        </w:rPr>
-        <w:t xml:space="preserve">, </w:t>
-      </w:r>
-      <w:r>
-        <w:rPr>
-          <w:rStyle w:val="css-g38gqj"/>
-        </w:rPr>
-        <w:t>was proposed as support for the non-collapse hypothesis (Frank et al. 2016)</w:t>
-      </w:r>
-      <w:r>
-        <w:rPr>
-          <w:rStyle w:val="css-g38gqj"/>
-        </w:rPr>
-        <w:t xml:space="preserve">. However, there are significant differences </w:t>
-      </w:r>
-      <w:r>
-        <w:rPr>
-          <w:rStyle w:val="css-g38gqj"/>
-        </w:rPr>
-        <w:t xml:space="preserve">to note </w:t>
-      </w:r>
-      <w:r>
-        <w:rPr>
-          <w:rStyle w:val="css-g38gqj"/>
-        </w:rPr>
-        <w:t xml:space="preserve">between the two regions. In the Barents Sea, the collapse of capelin during the mid-1980s occurred when the stock of other important forage fish, namely Atlantic herring and </w:t>
-      </w:r>
-      <w:r>
-        <w:rPr>
-          <w:rStyle w:val="css-g38gqj"/>
-        </w:rPr>
-        <w:t xml:space="preserve">Arctic </w:t>
-      </w:r>
-      <w:r>
-        <w:rPr>
-          <w:rStyle w:val="css-g38gqj"/>
-        </w:rPr>
-        <w:t>cod (</w:t>
-      </w:r>
+      <w:proofErr w:type="spellStart"/>
       <w:r>
         <w:rPr>
           <w:rStyle w:val="css-g38gqj"/>
           <w:i/>
           <w:iCs/>
         </w:rPr>
-        <w:t>Boreogadus saida</w:t>
-      </w:r>
+        <w:t>groenlandicus</w:t>
+      </w:r>
+      <w:proofErr w:type="spellEnd"/>
+      <w:r>
+        <w:rPr>
+          <w:rStyle w:val="css-g38gqj"/>
+        </w:rPr>
+        <w:t>), specifically large number of starving harp seals as observed following the collapse of capelin in the Barents Sea</w:t>
+      </w:r>
+      <w:r>
+        <w:rPr>
+          <w:rStyle w:val="css-g38gqj"/>
+        </w:rPr>
+        <w:t xml:space="preserve"> </w:t>
+      </w:r>
+      <w:r>
+        <w:rPr>
+          <w:rStyle w:val="css-g38gqj"/>
+        </w:rPr>
+        <w:fldChar w:fldCharType="begin"/>
+      </w:r>
+      <w:r>
+        <w:rPr>
+          <w:rStyle w:val="css-g38gqj"/>
+        </w:rPr>
+        <w:instrText xml:space="preserve"> ADDIN EN.CITE &lt;EndNote&gt;&lt;Cite&gt;&lt;Author&gt;Haug&lt;/Author&gt;&lt;Year&gt;1995&lt;/Year&gt;&lt;RecNum&gt;896&lt;/RecNum&gt;&lt;DisplayText&gt;(Haug &amp;amp; Nilssen 1995)&lt;/DisplayText&gt;&lt;record&gt;&lt;rec-number&gt;896&lt;/rec-number&gt;&lt;foreign-keys&gt;&lt;key app="EN" db-id="2pv5prxr6xz2a4ea50h5dww0ewvx0ttdtdsa" timestamp="1517404997"&gt;896&lt;/key&gt;&lt;/foreign-keys&gt;&lt;ref-type name="Book Section"&gt;5&lt;/ref-type&gt;&lt;contributors&gt;&lt;authors&gt;&lt;author&gt;Haug, T&lt;/author&gt;&lt;author&gt;Nilssen, KT&lt;/author&gt;&lt;/authors&gt;&lt;secondary-authors&gt;&lt;author&gt;Schytte Blix, A.&lt;/author&gt;&lt;author&gt;Walløe, L.&lt;/author&gt;&lt;author&gt;Ulltang, Ø.&lt;/author&gt;&lt;/secondary-authors&gt;&lt;/contributors&gt;&lt;titles&gt;&lt;title&gt;&lt;style face="normal" font="default" size="100%"&gt;Ecological implications of harp seals &lt;/style&gt;&lt;style face="italic" font="default" size="100%"&gt;Phoca groenlandica&lt;/style&gt;&lt;style face="normal" font="default" size="100%"&gt; invasions in northern Norway&lt;/style&gt;&lt;/title&gt;&lt;secondary-title&gt;Whales, seals, fish and man&lt;/secondary-title&gt;&lt;/titles&gt;&lt;pages&gt;545-556&lt;/pages&gt;&lt;dates&gt;&lt;year&gt;1995&lt;/year&gt;&lt;/dates&gt;&lt;publisher&gt;Elsevier Science &lt;/publisher&gt;&lt;urls&gt;&lt;/urls&gt;&lt;/record&gt;&lt;/Cite&gt;&lt;/EndNote&gt;</w:instrText>
+      </w:r>
+      <w:r>
+        <w:rPr>
+          <w:rStyle w:val="css-g38gqj"/>
+        </w:rPr>
+        <w:fldChar w:fldCharType="separate"/>
+      </w:r>
+      <w:r>
+        <w:rPr>
+          <w:rStyle w:val="css-g38gqj"/>
+          <w:noProof/>
+        </w:rPr>
+        <w:t>(Haug &amp; Nilssen 1995)</w:t>
+      </w:r>
+      <w:r>
+        <w:rPr>
+          <w:rStyle w:val="css-g38gqj"/>
+        </w:rPr>
+        <w:fldChar w:fldCharType="end"/>
+      </w:r>
+      <w:r>
+        <w:rPr>
+          <w:rStyle w:val="css-g38gqj"/>
+        </w:rPr>
+        <w:t xml:space="preserve">, </w:t>
+      </w:r>
+      <w:r>
+        <w:rPr>
+          <w:rStyle w:val="css-g38gqj"/>
+        </w:rPr>
+        <w:t>was proposed as support for the non-collapse hypothesis (Frank et al. 2016)</w:t>
+      </w:r>
+      <w:r>
+        <w:rPr>
+          <w:rStyle w:val="css-g38gqj"/>
+        </w:rPr>
+        <w:t xml:space="preserve">. However, there are significant differences </w:t>
+      </w:r>
+      <w:r>
+        <w:rPr>
+          <w:rStyle w:val="css-g38gqj"/>
+        </w:rPr>
+        <w:t xml:space="preserve">to note </w:t>
+      </w:r>
+      <w:r>
+        <w:rPr>
+          <w:rStyle w:val="css-g38gqj"/>
+        </w:rPr>
+        <w:t xml:space="preserve">between the two regions. In the Barents Sea, the collapse of capelin during the mid-1980s occurred when the stock of other important forage fish, namely Atlantic herring and </w:t>
+      </w:r>
+      <w:r>
+        <w:rPr>
+          <w:rStyle w:val="css-g38gqj"/>
+        </w:rPr>
+        <w:t xml:space="preserve">Arctic </w:t>
+      </w:r>
+      <w:r>
+        <w:rPr>
+          <w:rStyle w:val="css-g38gqj"/>
+        </w:rPr>
+        <w:t>cod (</w:t>
+      </w:r>
+      <w:proofErr w:type="spellStart"/>
+      <w:r>
+        <w:rPr>
+          <w:rStyle w:val="css-g38gqj"/>
+          <w:i/>
+          <w:iCs/>
+        </w:rPr>
+        <w:t>Boreogadus</w:t>
+      </w:r>
+      <w:proofErr w:type="spellEnd"/>
+      <w:r>
+        <w:rPr>
+          <w:rStyle w:val="css-g38gqj"/>
+          <w:i/>
+          <w:iCs/>
+        </w:rPr>
+        <w:t xml:space="preserve"> </w:t>
+      </w:r>
+      <w:proofErr w:type="spellStart"/>
+      <w:r>
+        <w:rPr>
+          <w:rStyle w:val="css-g38gqj"/>
+          <w:i/>
+          <w:iCs/>
+        </w:rPr>
+        <w:t>saida</w:t>
+      </w:r>
+      <w:proofErr w:type="spellEnd"/>
       <w:r>
         <w:rPr>
           <w:rStyle w:val="css-g38gqj"/>
@@ -12017,8 +12391,6 @@
         </w:rPr>
         <w:t xml:space="preserve">seal </w:t>
       </w:r>
-      <w:bookmarkStart w:id="27" w:name="_GoBack"/>
-      <w:bookmarkEnd w:id="27"/>
       <w:r>
         <w:rPr>
           <w:rStyle w:val="css-g38gqj"/>
@@ -12056,6 +12428,8 @@
           <w:u w:color="000000"/>
         </w:rPr>
       </w:pPr>
+      <w:bookmarkStart w:id="37" w:name="_GoBack"/>
+      <w:bookmarkEnd w:id="37"/>
       <w:r>
         <w:rPr>
           <w:rStyle w:val="css-g38gqj"/>
@@ -12081,8 +12455,27 @@
           <w:color w:val="1B1C20"/>
           <w:u w:color="1B1C20"/>
         </w:rPr>
-        <w:t>Populations of common murres (</w:t>
-      </w:r>
+        <w:t xml:space="preserve">Populations of common </w:t>
+      </w:r>
+      <w:proofErr w:type="spellStart"/>
+      <w:r>
+        <w:rPr>
+          <w:rStyle w:val="css-g38gqj"/>
+          <w:color w:val="1B1C20"/>
+          <w:u w:color="1B1C20"/>
+        </w:rPr>
+        <w:t>murres</w:t>
+      </w:r>
+      <w:proofErr w:type="spellEnd"/>
+      <w:r>
+        <w:rPr>
+          <w:rStyle w:val="css-g38gqj"/>
+          <w:color w:val="1B1C20"/>
+          <w:u w:color="1B1C20"/>
+        </w:rPr>
+        <w:t xml:space="preserve"> (</w:t>
+      </w:r>
+      <w:proofErr w:type="spellStart"/>
       <w:r>
         <w:rPr>
           <w:rStyle w:val="css-g38gqj"/>
@@ -12090,14 +12483,35 @@
           <w:color w:val="1B1C20"/>
           <w:u w:color="1B1C20"/>
         </w:rPr>
-        <w:t>Uria aalge</w:t>
-      </w:r>
-      <w:r>
-        <w:rPr>
-          <w:rStyle w:val="css-g38gqj"/>
+        <w:t>Uria</w:t>
+      </w:r>
+      <w:proofErr w:type="spellEnd"/>
+      <w:r>
+        <w:rPr>
+          <w:rStyle w:val="css-g38gqj"/>
+          <w:i/>
           <w:color w:val="1B1C20"/>
           <w:u w:color="1B1C20"/>
         </w:rPr>
+        <w:t xml:space="preserve"> </w:t>
+      </w:r>
+      <w:proofErr w:type="spellStart"/>
+      <w:r>
+        <w:rPr>
+          <w:rStyle w:val="css-g38gqj"/>
+          <w:i/>
+          <w:color w:val="1B1C20"/>
+          <w:u w:color="1B1C20"/>
+        </w:rPr>
+        <w:t>aalge</w:t>
+      </w:r>
+      <w:proofErr w:type="spellEnd"/>
+      <w:r>
+        <w:rPr>
+          <w:rStyle w:val="css-g38gqj"/>
+          <w:color w:val="1B1C20"/>
+          <w:u w:color="1B1C20"/>
+        </w:rPr>
         <w:t xml:space="preserve">), </w:t>
       </w:r>
       <w:r>
@@ -12107,6 +12521,7 @@
         </w:rPr>
         <w:t>Atlantic puffins (</w:t>
       </w:r>
+      <w:proofErr w:type="spellStart"/>
       <w:r>
         <w:rPr>
           <w:rStyle w:val="css-g38gqj"/>
@@ -12114,29 +12529,50 @@
           <w:iCs/>
           <w:u w:color="151518"/>
         </w:rPr>
-        <w:t>Fratercula arctica</w:t>
-      </w:r>
-      <w:r>
-        <w:rPr>
-          <w:rStyle w:val="css-g38gqj"/>
-          <w:iCs/>
-          <w:u w:color="151518"/>
-        </w:rPr>
-        <w:t>)</w:t>
-      </w:r>
-      <w:r>
-        <w:rPr>
-          <w:rStyle w:val="css-g38gqj"/>
-          <w:u w:color="151518"/>
-        </w:rPr>
-        <w:t xml:space="preserve"> and northern gannets (</w:t>
-      </w:r>
+        <w:t>Fratercula</w:t>
+      </w:r>
+      <w:proofErr w:type="spellEnd"/>
       <w:r>
         <w:rPr>
           <w:rStyle w:val="css-g38gqj"/>
           <w:i/>
           <w:iCs/>
           <w:u w:color="151518"/>
+        </w:rPr>
+        <w:t xml:space="preserve"> </w:t>
+      </w:r>
+      <w:proofErr w:type="spellStart"/>
+      <w:r>
+        <w:rPr>
+          <w:rStyle w:val="css-g38gqj"/>
+          <w:i/>
+          <w:iCs/>
+          <w:u w:color="151518"/>
+        </w:rPr>
+        <w:t>arctica</w:t>
+      </w:r>
+      <w:proofErr w:type="spellEnd"/>
+      <w:r>
+        <w:rPr>
+          <w:rStyle w:val="css-g38gqj"/>
+          <w:iCs/>
+          <w:u w:color="151518"/>
+        </w:rPr>
+        <w:t>)</w:t>
+      </w:r>
+      <w:r>
+        <w:rPr>
+          <w:rStyle w:val="css-g38gqj"/>
+          <w:u w:color="151518"/>
+        </w:rPr>
+        <w:t xml:space="preserve"> and northern gannets (</w:t>
+      </w:r>
+      <w:r>
+        <w:rPr>
+          <w:rStyle w:val="css-g38gqj"/>
+          <w:i/>
+          <w:iCs/>
+          <w:u w:color="151518"/>
           <w:lang w:val="it-IT"/>
         </w:rPr>
         <w:t>Morus bassanus</w:t>
@@ -12237,7 +12673,23 @@
           <w:rStyle w:val="css-g38gqj"/>
           <w:u w:color="151518"/>
         </w:rPr>
-        <w:t>of common murres is</w:t>
+        <w:t xml:space="preserve">of common </w:t>
+      </w:r>
+      <w:proofErr w:type="spellStart"/>
+      <w:r>
+        <w:rPr>
+          <w:rStyle w:val="css-g38gqj"/>
+          <w:u w:color="151518"/>
+        </w:rPr>
+        <w:t>murres</w:t>
+      </w:r>
+      <w:proofErr w:type="spellEnd"/>
+      <w:r>
+        <w:rPr>
+          <w:rStyle w:val="css-g38gqj"/>
+          <w:u w:color="151518"/>
+        </w:rPr>
+        <w:t xml:space="preserve"> is</w:t>
       </w:r>
       <w:r>
         <w:rPr>
@@ -12362,7 +12814,7 @@
         </w:rPr>
         <w:t>In addition</w:t>
       </w:r>
-      <w:commentRangeStart w:id="28"/>
+      <w:commentRangeStart w:id="38"/>
       <w:r>
         <w:rPr>
           <w:rStyle w:val="css-g38gqj"/>
@@ -12375,7 +12827,23 @@
           <w:rStyle w:val="css-g38gqj"/>
           <w:u w:color="151518"/>
         </w:rPr>
-        <w:t xml:space="preserve">the proponents of the non-collapse hypothesis misinterpreted the murre abundance graph from Figure 3 in </w:t>
+        <w:t xml:space="preserve">the proponents of the non-collapse hypothesis misinterpreted the </w:t>
+      </w:r>
+      <w:proofErr w:type="spellStart"/>
+      <w:r>
+        <w:rPr>
+          <w:rStyle w:val="css-g38gqj"/>
+          <w:u w:color="151518"/>
+        </w:rPr>
+        <w:t>murre</w:t>
+      </w:r>
+      <w:proofErr w:type="spellEnd"/>
+      <w:r>
+        <w:rPr>
+          <w:rStyle w:val="css-g38gqj"/>
+          <w:u w:color="151518"/>
+        </w:rPr>
+        <w:t xml:space="preserve"> abundance graph from Figure 3 in </w:t>
       </w:r>
       <w:r>
         <w:rPr>
@@ -12425,9 +12893,25 @@
           <w:rStyle w:val="css-g38gqj"/>
           <w:u w:color="151518"/>
         </w:rPr>
-        <w:t>as an indication of population increase on Funk Island, while the figure depicts the numbers of breeding murres present during August and documents a temporal shift toward later breeding in the late 1990s. This shift in</w:t>
-      </w:r>
-      <w:commentRangeEnd w:id="28"/>
+        <w:t xml:space="preserve">as an indication of population increase on Funk Island, while the figure depicts the numbers of breeding </w:t>
+      </w:r>
+      <w:proofErr w:type="spellStart"/>
+      <w:r>
+        <w:rPr>
+          <w:rStyle w:val="css-g38gqj"/>
+          <w:u w:color="151518"/>
+        </w:rPr>
+        <w:t>murres</w:t>
+      </w:r>
+      <w:proofErr w:type="spellEnd"/>
+      <w:r>
+        <w:rPr>
+          <w:rStyle w:val="css-g38gqj"/>
+          <w:u w:color="151518"/>
+        </w:rPr>
+        <w:t xml:space="preserve"> present during August and documents a temporal shift toward later breeding in the late 1990s. This shift in</w:t>
+      </w:r>
+      <w:commentRangeEnd w:id="38"/>
       <w:r>
         <w:rPr>
           <w:rStyle w:val="CommentReference"/>
@@ -12435,14 +12919,30 @@
           <w:color w:val="auto"/>
           <w:lang w:eastAsia="en-US"/>
         </w:rPr>
-        <w:commentReference w:id="28"/>
-      </w:r>
-      <w:r>
-        <w:rPr>
-          <w:rStyle w:val="css-g38gqj"/>
-          <w:u w:color="151518"/>
-        </w:rPr>
-        <w:t xml:space="preserve"> breeding corresponds with the later inshore arrivals of capelin in the murres’ foraging range.</w:t>
+        <w:commentReference w:id="38"/>
+      </w:r>
+      <w:r>
+        <w:rPr>
+          <w:rStyle w:val="css-g38gqj"/>
+          <w:u w:color="151518"/>
+        </w:rPr>
+        <w:t xml:space="preserve"> breeding corresponds with the later inshore arrivals of capelin in the </w:t>
+      </w:r>
+      <w:proofErr w:type="spellStart"/>
+      <w:r>
+        <w:rPr>
+          <w:rStyle w:val="css-g38gqj"/>
+          <w:u w:color="151518"/>
+        </w:rPr>
+        <w:t>murres</w:t>
+      </w:r>
+      <w:proofErr w:type="spellEnd"/>
+      <w:r>
+        <w:rPr>
+          <w:rStyle w:val="css-g38gqj"/>
+          <w:u w:color="151518"/>
+        </w:rPr>
+        <w:t>’ foraging range.</w:t>
       </w:r>
     </w:p>
     <w:p>
@@ -12465,7 +12965,23 @@
           <w:rStyle w:val="css-g38gqj"/>
           <w:u w:color="151518"/>
         </w:rPr>
-        <w:t>ommon murres on Funk Island fed almost exclusively capelin to their chicks during the breeding season</w:t>
+        <w:t xml:space="preserve">ommon </w:t>
+      </w:r>
+      <w:proofErr w:type="spellStart"/>
+      <w:r>
+        <w:rPr>
+          <w:rStyle w:val="css-g38gqj"/>
+          <w:u w:color="151518"/>
+        </w:rPr>
+        <w:t>murres</w:t>
+      </w:r>
+      <w:proofErr w:type="spellEnd"/>
+      <w:r>
+        <w:rPr>
+          <w:rStyle w:val="css-g38gqj"/>
+          <w:u w:color="151518"/>
+        </w:rPr>
+        <w:t xml:space="preserve"> on Funk Island fed almost exclusively capelin to their chicks during the breeding season</w:t>
       </w:r>
       <w:r>
         <w:rPr>
@@ -12669,6 +13185,12 @@
           <w:u w:color="151518"/>
         </w:rPr>
         <w:fldChar w:fldCharType="end"/>
+      </w:r>
+      <w:r>
+        <w:rPr>
+          <w:rStyle w:val="css-g38gqj"/>
+          <w:u w:color="151518"/>
+        </w:rPr>
       </w:r>
       <w:r>
         <w:rPr>
@@ -12980,7 +13502,23 @@
           <w:rStyle w:val="css-g38gqj"/>
           <w:u w:color="151518"/>
         </w:rPr>
-        <w:t xml:space="preserve">. Therefore, elevated proportions of capelin in common murre’s diet is not inconsistent with the </w:t>
+        <w:t xml:space="preserve">. Therefore, elevated proportions of capelin in common </w:t>
+      </w:r>
+      <w:proofErr w:type="spellStart"/>
+      <w:r>
+        <w:rPr>
+          <w:rStyle w:val="css-g38gqj"/>
+          <w:u w:color="151518"/>
+        </w:rPr>
+        <w:t>murre’s</w:t>
+      </w:r>
+      <w:proofErr w:type="spellEnd"/>
+      <w:r>
+        <w:rPr>
+          <w:rStyle w:val="css-g38gqj"/>
+          <w:u w:color="151518"/>
+        </w:rPr>
+        <w:t xml:space="preserve"> diet is not inconsistent with the </w:t>
       </w:r>
       <w:r>
         <w:rPr>
@@ -13002,7 +13540,23 @@
           <w:rStyle w:val="css-g38gqj"/>
           <w:u w:color="151518"/>
         </w:rPr>
-        <w:t xml:space="preserve"> range of common murres around the breeding colonies.</w:t>
+        <w:t xml:space="preserve"> range of common </w:t>
+      </w:r>
+      <w:proofErr w:type="spellStart"/>
+      <w:r>
+        <w:rPr>
+          <w:rStyle w:val="css-g38gqj"/>
+          <w:u w:color="151518"/>
+        </w:rPr>
+        <w:t>murres</w:t>
+      </w:r>
+      <w:proofErr w:type="spellEnd"/>
+      <w:r>
+        <w:rPr>
+          <w:rStyle w:val="css-g38gqj"/>
+          <w:u w:color="151518"/>
+        </w:rPr>
+        <w:t xml:space="preserve"> around the breeding colonies.</w:t>
       </w:r>
     </w:p>
     <w:p>
@@ -13112,6 +13666,7 @@
         </w:rPr>
         <w:t xml:space="preserve"> proposed to be a result of the cold water intrusion that occurred during the 1990s precluding gannet’s preferred large pelagic warm-water prey (mackerel </w:t>
       </w:r>
+      <w:proofErr w:type="spellStart"/>
       <w:r>
         <w:rPr>
           <w:rStyle w:val="css-g38gqj"/>
@@ -13119,8 +13674,29 @@
           <w:iCs/>
           <w:u w:color="151518"/>
         </w:rPr>
-        <w:t>Scomber scombrus</w:t>
-      </w:r>
+        <w:t>Scomber</w:t>
+      </w:r>
+      <w:proofErr w:type="spellEnd"/>
+      <w:r>
+        <w:rPr>
+          <w:rStyle w:val="css-g38gqj"/>
+          <w:i/>
+          <w:iCs/>
+          <w:u w:color="151518"/>
+        </w:rPr>
+        <w:t xml:space="preserve"> </w:t>
+      </w:r>
+      <w:proofErr w:type="spellStart"/>
+      <w:r>
+        <w:rPr>
+          <w:rStyle w:val="css-g38gqj"/>
+          <w:i/>
+          <w:iCs/>
+          <w:u w:color="151518"/>
+        </w:rPr>
+        <w:t>scombrus</w:t>
+      </w:r>
+      <w:proofErr w:type="spellEnd"/>
       <w:r>
         <w:rPr>
           <w:rStyle w:val="css-g38gqj"/>
@@ -13128,6 +13704,7 @@
         </w:rPr>
         <w:t xml:space="preserve">, Atlantic saury </w:t>
       </w:r>
+      <w:proofErr w:type="spellStart"/>
       <w:r>
         <w:rPr>
           <w:rStyle w:val="css-g38gqj"/>
@@ -13135,24 +13712,9 @@
           <w:iCs/>
           <w:shd w:val="clear" w:color="auto" w:fill="FFFFFF"/>
         </w:rPr>
-        <w:t>Scomberesox saurus</w:t>
-      </w:r>
-      <w:r>
-        <w:rPr>
-          <w:rStyle w:val="css-g38gqj"/>
-          <w:u w:color="151518"/>
-        </w:rPr>
-        <w:t xml:space="preserve"> and short-finned squid </w:t>
-      </w:r>
-      <w:r>
-        <w:rPr>
-          <w:rStyle w:val="css-g38gqj"/>
-          <w:i/>
-          <w:iCs/>
-          <w:u w:color="151518"/>
-        </w:rPr>
-        <w:t xml:space="preserve">Illex </w:t>
-      </w:r>
+        <w:t>Scomberesox</w:t>
+      </w:r>
+      <w:proofErr w:type="spellEnd"/>
       <w:r>
         <w:rPr>
           <w:rStyle w:val="css-g38gqj"/>
@@ -13160,8 +13722,57 @@
           <w:iCs/>
           <w:shd w:val="clear" w:color="auto" w:fill="FFFFFF"/>
         </w:rPr>
+        <w:t xml:space="preserve"> </w:t>
+      </w:r>
+      <w:proofErr w:type="spellStart"/>
+      <w:r>
+        <w:rPr>
+          <w:rStyle w:val="css-g38gqj"/>
+          <w:i/>
+          <w:iCs/>
+          <w:shd w:val="clear" w:color="auto" w:fill="FFFFFF"/>
+        </w:rPr>
+        <w:t>saurus</w:t>
+      </w:r>
+      <w:proofErr w:type="spellEnd"/>
+      <w:r>
+        <w:rPr>
+          <w:rStyle w:val="css-g38gqj"/>
+          <w:u w:color="151518"/>
+        </w:rPr>
+        <w:t xml:space="preserve"> and short-finned squid </w:t>
+      </w:r>
+      <w:proofErr w:type="spellStart"/>
+      <w:r>
+        <w:rPr>
+          <w:rStyle w:val="css-g38gqj"/>
+          <w:i/>
+          <w:iCs/>
+          <w:u w:color="151518"/>
+        </w:rPr>
+        <w:t>Illex</w:t>
+      </w:r>
+      <w:proofErr w:type="spellEnd"/>
+      <w:r>
+        <w:rPr>
+          <w:rStyle w:val="css-g38gqj"/>
+          <w:i/>
+          <w:iCs/>
+          <w:u w:color="151518"/>
+        </w:rPr>
+        <w:t xml:space="preserve"> </w:t>
+      </w:r>
+      <w:proofErr w:type="spellStart"/>
+      <w:r>
+        <w:rPr>
+          <w:rStyle w:val="css-g38gqj"/>
+          <w:i/>
+          <w:iCs/>
+          <w:shd w:val="clear" w:color="auto" w:fill="FFFFFF"/>
+        </w:rPr>
         <w:t>illecebrosus</w:t>
       </w:r>
+      <w:proofErr w:type="spellEnd"/>
       <w:r>
         <w:rPr>
           <w:rStyle w:val="css-g38gqj"/>
@@ -13454,12 +14065,14 @@
       <w:r>
         <w:t xml:space="preserve">, </w:t>
       </w:r>
+      <w:proofErr w:type="spellStart"/>
       <w:r>
         <w:t>hyper</w:t>
       </w:r>
       <w:r>
         <w:t>aggregated</w:t>
       </w:r>
+      <w:proofErr w:type="spellEnd"/>
       <w:r>
         <w:t xml:space="preserve"> in the southern portion of their range</w:t>
       </w:r>
@@ -13515,7 +14128,23 @@
           <w:rStyle w:val="css-g38gqj"/>
           <w:u w:color="151518"/>
         </w:rPr>
-        <w:t>for either hypothesis, but is consistent with a collapsed, hyperaggregated capelin stock.</w:t>
+        <w:t xml:space="preserve">for either hypothesis, but is consistent with a collapsed, </w:t>
+      </w:r>
+      <w:proofErr w:type="spellStart"/>
+      <w:r>
+        <w:rPr>
+          <w:rStyle w:val="css-g38gqj"/>
+          <w:u w:color="151518"/>
+        </w:rPr>
+        <w:t>hyperaggregated</w:t>
+      </w:r>
+      <w:proofErr w:type="spellEnd"/>
+      <w:r>
+        <w:rPr>
+          <w:rStyle w:val="css-g38gqj"/>
+          <w:u w:color="151518"/>
+        </w:rPr>
+        <w:t xml:space="preserve"> capelin stock.</w:t>
       </w:r>
     </w:p>
     <w:p>
@@ -13537,6 +14166,7 @@
         </w:rPr>
         <w:t xml:space="preserve">Zooplankton response: </w:t>
       </w:r>
+      <w:proofErr w:type="spellStart"/>
       <w:r>
         <w:rPr>
           <w:rStyle w:val="css-g38gqj"/>
@@ -13545,8 +14175,31 @@
           <w:color w:val="000000"/>
           <w:u w:color="000000"/>
         </w:rPr>
-        <w:t>Calanus finmarchicus</w:t>
-      </w:r>
+        <w:t>Calanus</w:t>
+      </w:r>
+      <w:proofErr w:type="spellEnd"/>
+      <w:r>
+        <w:rPr>
+          <w:rStyle w:val="css-g38gqj"/>
+          <w:rFonts w:ascii="Calibri" w:eastAsia="Calibri" w:hAnsi="Calibri" w:cs="Calibri"/>
+          <w:iCs w:val="0"/>
+          <w:color w:val="000000"/>
+          <w:u w:color="000000"/>
+        </w:rPr>
+        <w:t xml:space="preserve"> </w:t>
+      </w:r>
+      <w:proofErr w:type="spellStart"/>
+      <w:r>
+        <w:rPr>
+          <w:rStyle w:val="css-g38gqj"/>
+          <w:rFonts w:ascii="Calibri" w:eastAsia="Calibri" w:hAnsi="Calibri" w:cs="Calibri"/>
+          <w:iCs w:val="0"/>
+          <w:color w:val="000000"/>
+          <w:u w:color="000000"/>
+        </w:rPr>
+        <w:t>finmarchicus</w:t>
+      </w:r>
+      <w:proofErr w:type="spellEnd"/>
       <w:r>
         <w:rPr>
           <w:rStyle w:val="css-g38gqj"/>
@@ -13567,7 +14220,7 @@
         </w:rPr>
         <w:t xml:space="preserve">Given the magnitude of the capelin collapse, </w:t>
       </w:r>
-      <w:del w:id="29" w:author="DFO-MPO" w:date="2018-07-30T11:11:00Z">
+      <w:del w:id="39" w:author="DFO-MPO" w:date="2018-07-30T11:11:00Z">
         <w:r>
           <w:rPr>
             <w:rStyle w:val="css-g38gqj"/>
@@ -13623,15 +14276,43 @@
         </w:rPr>
         <w:t xml:space="preserve">prey, </w:t>
       </w:r>
+      <w:proofErr w:type="spellStart"/>
       <w:r>
         <w:rPr>
           <w:rStyle w:val="css-g38gqj"/>
           <w:i/>
           <w:iCs/>
         </w:rPr>
-        <w:t xml:space="preserve">Calanus finmarchicus </w:t>
-      </w:r>
-      <w:ins w:id="30" w:author="DFO-MPO" w:date="2018-07-30T11:11:00Z">
+        <w:t>Calanus</w:t>
+      </w:r>
+      <w:proofErr w:type="spellEnd"/>
+      <w:r>
+        <w:rPr>
+          <w:rStyle w:val="css-g38gqj"/>
+          <w:i/>
+          <w:iCs/>
+        </w:rPr>
+        <w:t xml:space="preserve"> </w:t>
+      </w:r>
+      <w:proofErr w:type="spellStart"/>
+      <w:r>
+        <w:rPr>
+          <w:rStyle w:val="css-g38gqj"/>
+          <w:i/>
+          <w:iCs/>
+        </w:rPr>
+        <w:t>finmarchicus</w:t>
+      </w:r>
+      <w:proofErr w:type="spellEnd"/>
+      <w:r>
+        <w:rPr>
+          <w:rStyle w:val="css-g38gqj"/>
+          <w:i/>
+          <w:iCs/>
+        </w:rPr>
+        <w:t xml:space="preserve"> </w:t>
+      </w:r>
+      <w:ins w:id="40" w:author="DFO-MPO" w:date="2018-07-30T11:11:00Z">
         <w:r>
           <w:rPr>
             <w:rStyle w:val="css-g38gqj"/>
@@ -13641,7 +14322,7 @@
           <w:t>may have been expected (Frank et al. 2016).</w:t>
         </w:r>
       </w:ins>
-      <w:del w:id="31" w:author="DFO-MPO" w:date="2018-07-30T11:39:00Z">
+      <w:del w:id="41" w:author="DFO-MPO" w:date="2018-07-30T11:39:00Z">
         <w:r>
           <w:rPr>
             <w:rStyle w:val="css-g38gqj"/>
@@ -13721,7 +14402,25 @@
           <w:i/>
           <w:iCs/>
         </w:rPr>
-        <w:t xml:space="preserve">C. finmarchicus </w:t>
+        <w:t xml:space="preserve">C. </w:t>
+      </w:r>
+      <w:proofErr w:type="spellStart"/>
+      <w:r>
+        <w:rPr>
+          <w:rStyle w:val="css-g38gqj"/>
+          <w:i/>
+          <w:iCs/>
+        </w:rPr>
+        <w:t>finmarchicus</w:t>
+      </w:r>
+      <w:proofErr w:type="spellEnd"/>
+      <w:r>
+        <w:rPr>
+          <w:rStyle w:val="css-g38gqj"/>
+          <w:i/>
+          <w:iCs/>
+        </w:rPr>
+        <w:t xml:space="preserve"> </w:t>
       </w:r>
       <w:r>
         <w:rPr>
@@ -13779,6 +14478,7 @@
         </w:rPr>
         <w:t xml:space="preserve">C. </w:t>
       </w:r>
+      <w:proofErr w:type="spellStart"/>
       <w:r>
         <w:rPr>
           <w:rStyle w:val="css-g38gqj"/>
@@ -13787,6 +14487,7 @@
         </w:rPr>
         <w:t>finmarchicus</w:t>
       </w:r>
+      <w:proofErr w:type="spellEnd"/>
       <w:r>
         <w:rPr>
           <w:rStyle w:val="css-g38gqj"/>
@@ -13802,7 +14503,7 @@
         </w:rPr>
         <w:t>densities pre- and post-1991 was found</w:t>
       </w:r>
-      <w:del w:id="32" w:author="DFO-MPO" w:date="2018-07-30T11:12:00Z">
+      <w:del w:id="42" w:author="DFO-MPO" w:date="2018-07-30T11:12:00Z">
         <w:r>
           <w:rPr>
             <w:rStyle w:val="css-g38gqj"/>
@@ -15384,11 +16085,16 @@
       <w:r>
         <w:t xml:space="preserve">; and shifts in </w:t>
       </w:r>
+      <w:proofErr w:type="spellStart"/>
       <w:r>
         <w:t>ground</w:t>
       </w:r>
       <w:r>
-        <w:t xml:space="preserve">fish diet </w:t>
+        <w:t>fish</w:t>
+      </w:r>
+      <w:proofErr w:type="spellEnd"/>
+      <w:r>
+        <w:t xml:space="preserve"> diet </w:t>
       </w:r>
       <w:r>
         <w:fldChar w:fldCharType="begin"/>
@@ -16328,7 +17034,21 @@
         <w:rPr>
           <w:rStyle w:val="css-g38gqj"/>
         </w:rPr>
-        <w:t xml:space="preserve">: (1) a spatio-temporal mismatch between the spring acoustic survey and capelin phenology; and (2) a change in biology of capelin from a highly migratory stock to one that </w:t>
+        <w:t xml:space="preserve">: (1) a </w:t>
+      </w:r>
+      <w:proofErr w:type="spellStart"/>
+      <w:r>
+        <w:rPr>
+          <w:rStyle w:val="css-g38gqj"/>
+        </w:rPr>
+        <w:t>spatio</w:t>
+      </w:r>
+      <w:proofErr w:type="spellEnd"/>
+      <w:r>
+        <w:rPr>
+          <w:rStyle w:val="css-g38gqj"/>
+        </w:rPr>
+        <w:t xml:space="preserve">-temporal mismatch between the spring acoustic survey and capelin phenology; and (2) a change in biology of capelin from a highly migratory stock to one that </w:t>
       </w:r>
       <w:r>
         <w:rPr>
@@ -16688,7 +17408,14 @@
         <w:rPr>
           <w:rStyle w:val="css-g38gqj"/>
         </w:rPr>
-        <w:t xml:space="preserve"> of gravity moved lati</w:t>
+        <w:t xml:space="preserve"> of gravity moved </w:t>
+      </w:r>
+      <w:proofErr w:type="spellStart"/>
+      <w:r>
+        <w:rPr>
+          <w:rStyle w:val="css-g38gqj"/>
+        </w:rPr>
+        <w:t>lati</w:t>
       </w:r>
       <w:r>
         <w:rPr>
@@ -16696,6 +17423,7 @@
         </w:rPr>
         <w:t>tudinally</w:t>
       </w:r>
+      <w:proofErr w:type="spellEnd"/>
       <w:r>
         <w:rPr>
           <w:rStyle w:val="css-g38gqj"/>
@@ -16844,7 +17572,7 @@
         </w:rPr>
         <w:t xml:space="preserve">also corroborated with predator diet and behavior data. </w:t>
       </w:r>
-      <w:ins w:id="33" w:author="DFO-MPO" w:date="2018-07-30T11:04:00Z">
+      <w:ins w:id="43" w:author="DFO-MPO" w:date="2018-07-30T11:04:00Z">
         <w:r>
           <w:rPr>
             <w:rStyle w:val="css-g38gqj"/>
@@ -16858,7 +17586,7 @@
         </w:rPr>
         <w:t xml:space="preserve">Atlantic cod </w:t>
       </w:r>
-      <w:ins w:id="34" w:author="DFO-MPO" w:date="2018-07-30T11:05:00Z">
+      <w:ins w:id="44" w:author="DFO-MPO" w:date="2018-07-30T11:05:00Z">
         <w:r>
           <w:rPr>
             <w:rStyle w:val="css-g38gqj"/>
@@ -16866,7 +17594,7 @@
           <w:t xml:space="preserve">in the inshore (1996-2003) was </w:t>
         </w:r>
       </w:ins>
-      <w:del w:id="35" w:author="DFO-MPO" w:date="2018-07-30T11:05:00Z">
+      <w:del w:id="45" w:author="DFO-MPO" w:date="2018-07-30T11:05:00Z">
         <w:r>
           <w:rPr>
             <w:rStyle w:val="css-g38gqj"/>
@@ -17031,7 +17759,35 @@
         <w:rPr>
           <w:rStyle w:val="css-g38gqj"/>
         </w:rPr>
-        <w:t>; murres exhibited a temporal shift towards later breeding in the late 1990s, which corresponded with the later inshore arrivals of capelin in the murres’ foraging range</w:t>
+        <w:t xml:space="preserve">; </w:t>
+      </w:r>
+      <w:proofErr w:type="spellStart"/>
+      <w:r>
+        <w:rPr>
+          <w:rStyle w:val="css-g38gqj"/>
+        </w:rPr>
+        <w:t>murres</w:t>
+      </w:r>
+      <w:proofErr w:type="spellEnd"/>
+      <w:r>
+        <w:rPr>
+          <w:rStyle w:val="css-g38gqj"/>
+        </w:rPr>
+        <w:t xml:space="preserve"> exhibited a temporal shift towards later breeding in the late 1990s, which corresponded with the later inshore arrivals of capelin in the </w:t>
+      </w:r>
+      <w:proofErr w:type="spellStart"/>
+      <w:r>
+        <w:rPr>
+          <w:rStyle w:val="css-g38gqj"/>
+        </w:rPr>
+        <w:t>murres</w:t>
+      </w:r>
+      <w:proofErr w:type="spellEnd"/>
+      <w:r>
+        <w:rPr>
+          <w:rStyle w:val="css-g38gqj"/>
+        </w:rPr>
+        <w:t>’ foraging range</w:t>
       </w:r>
       <w:r>
         <w:rPr>
@@ -17076,6 +17832,7 @@
         </w:rPr>
         <w:t xml:space="preserve">; dietary shifts in four seabird species (great shearwater </w:t>
       </w:r>
+      <w:proofErr w:type="spellStart"/>
       <w:r>
         <w:rPr>
           <w:rStyle w:val="css-g38gqj"/>
@@ -17084,6 +17841,7 @@
         </w:rPr>
         <w:t>Ardenna</w:t>
       </w:r>
+      <w:proofErr w:type="spellEnd"/>
       <w:r>
         <w:rPr>
           <w:rStyle w:val="css-g38gqj"/>
@@ -17104,56 +17862,136 @@
         </w:rPr>
         <w:t xml:space="preserve">, sooty shearwater </w:t>
       </w:r>
+      <w:proofErr w:type="spellStart"/>
       <w:r>
         <w:rPr>
           <w:rStyle w:val="css-g38gqj"/>
           <w:i/>
           <w:iCs/>
         </w:rPr>
-        <w:t>Ardenna grisea</w:t>
-      </w:r>
-      <w:r>
-        <w:rPr>
-          <w:rStyle w:val="css-g38gqj"/>
-        </w:rPr>
-        <w:t xml:space="preserve">, herring gull </w:t>
-      </w:r>
+        <w:t>Ardenna</w:t>
+      </w:r>
+      <w:proofErr w:type="spellEnd"/>
       <w:r>
         <w:rPr>
           <w:rStyle w:val="css-g38gqj"/>
           <w:i/>
           <w:iCs/>
         </w:rPr>
-        <w:t>Larus argentatus</w:t>
-      </w:r>
-      <w:r>
-        <w:rPr>
-          <w:rStyle w:val="css-g38gqj"/>
-        </w:rPr>
-        <w:t xml:space="preserve">, great black-backed gull </w:t>
-      </w:r>
+        <w:t xml:space="preserve"> </w:t>
+      </w:r>
+      <w:proofErr w:type="spellStart"/>
       <w:r>
         <w:rPr>
           <w:rStyle w:val="css-g38gqj"/>
           <w:i/>
           <w:iCs/>
         </w:rPr>
-        <w:t>Larus marinus</w:t>
-      </w:r>
-      <w:r>
-        <w:rPr>
-          <w:rStyle w:val="css-g38gqj"/>
-        </w:rPr>
-        <w:t>) and humpback whale (</w:t>
-      </w:r>
+        <w:t>grisea</w:t>
+      </w:r>
+      <w:proofErr w:type="spellEnd"/>
+      <w:r>
+        <w:rPr>
+          <w:rStyle w:val="css-g38gqj"/>
+        </w:rPr>
+        <w:t xml:space="preserve">, herring gull </w:t>
+      </w:r>
+      <w:proofErr w:type="spellStart"/>
       <w:r>
         <w:rPr>
           <w:rStyle w:val="css-g38gqj"/>
           <w:i/>
           <w:iCs/>
         </w:rPr>
-        <w:t>Megaptera novaeangliae</w:t>
-      </w:r>
+        <w:t>Larus</w:t>
+      </w:r>
+      <w:proofErr w:type="spellEnd"/>
+      <w:r>
+        <w:rPr>
+          <w:rStyle w:val="css-g38gqj"/>
+          <w:i/>
+          <w:iCs/>
+        </w:rPr>
+        <w:t xml:space="preserve"> </w:t>
+      </w:r>
+      <w:proofErr w:type="spellStart"/>
+      <w:r>
+        <w:rPr>
+          <w:rStyle w:val="css-g38gqj"/>
+          <w:i/>
+          <w:iCs/>
+        </w:rPr>
+        <w:t>argentatus</w:t>
+      </w:r>
+      <w:proofErr w:type="spellEnd"/>
+      <w:r>
+        <w:rPr>
+          <w:rStyle w:val="css-g38gqj"/>
+        </w:rPr>
+        <w:t xml:space="preserve">, great black-backed gull </w:t>
+      </w:r>
+      <w:proofErr w:type="spellStart"/>
+      <w:r>
+        <w:rPr>
+          <w:rStyle w:val="css-g38gqj"/>
+          <w:i/>
+          <w:iCs/>
+        </w:rPr>
+        <w:t>Larus</w:t>
+      </w:r>
+      <w:proofErr w:type="spellEnd"/>
+      <w:r>
+        <w:rPr>
+          <w:rStyle w:val="css-g38gqj"/>
+          <w:i/>
+          <w:iCs/>
+        </w:rPr>
+        <w:t xml:space="preserve"> </w:t>
+      </w:r>
+      <w:proofErr w:type="spellStart"/>
+      <w:r>
+        <w:rPr>
+          <w:rStyle w:val="css-g38gqj"/>
+          <w:i/>
+          <w:iCs/>
+        </w:rPr>
+        <w:t>marinus</w:t>
+      </w:r>
+      <w:proofErr w:type="spellEnd"/>
+      <w:r>
+        <w:rPr>
+          <w:rStyle w:val="css-g38gqj"/>
+        </w:rPr>
+        <w:t>) and humpback whale (</w:t>
+      </w:r>
+      <w:proofErr w:type="spellStart"/>
+      <w:r>
+        <w:rPr>
+          <w:rStyle w:val="css-g38gqj"/>
+          <w:i/>
+          <w:iCs/>
+        </w:rPr>
+        <w:t>Megaptera</w:t>
+      </w:r>
+      <w:proofErr w:type="spellEnd"/>
+      <w:r>
+        <w:rPr>
+          <w:rStyle w:val="css-g38gqj"/>
+          <w:i/>
+          <w:iCs/>
+        </w:rPr>
+        <w:t xml:space="preserve"> </w:t>
+      </w:r>
+      <w:proofErr w:type="spellStart"/>
+      <w:r>
+        <w:rPr>
+          <w:rStyle w:val="css-g38gqj"/>
+          <w:i/>
+          <w:iCs/>
+        </w:rPr>
+        <w:t>novaeangliae</w:t>
+      </w:r>
+      <w:proofErr w:type="spellEnd"/>
       <w:r>
         <w:rPr>
           <w:rStyle w:val="css-g38gqj"/>
@@ -17263,7 +18101,21 @@
         <w:rPr>
           <w:rStyle w:val="css-g38gqj"/>
         </w:rPr>
-        <w:t xml:space="preserve">with echosounders </w:t>
+        <w:t xml:space="preserve">with </w:t>
+      </w:r>
+      <w:proofErr w:type="spellStart"/>
+      <w:r>
+        <w:rPr>
+          <w:rStyle w:val="css-g38gqj"/>
+        </w:rPr>
+        <w:t>echosounders</w:t>
+      </w:r>
+      <w:proofErr w:type="spellEnd"/>
+      <w:r>
+        <w:rPr>
+          <w:rStyle w:val="css-g38gqj"/>
+        </w:rPr>
+        <w:t xml:space="preserve"> </w:t>
       </w:r>
       <w:r>
         <w:rPr>
@@ -17340,7 +18192,21 @@
         <w:rPr>
           <w:rStyle w:val="css-g38gqj"/>
         </w:rPr>
-        <w:t xml:space="preserve">within the survey and between recruits enumerated by an independent larval survey, and there is agreement across independent acoustic surveys conducted in the offshore.  All acoustic surveys indicate that the stock collapsed in the early 1990s and subsequent surveys and data, both fisheries dependent and independent, have failed to prove the existence of millions of tonnes of non-migratory capelin along the coast of </w:t>
+        <w:t xml:space="preserve">within the survey and between recruits enumerated by an independent larval survey, and there is agreement across independent acoustic surveys conducted in the offshore.  All acoustic surveys indicate that the stock collapsed in the early 1990s and subsequent surveys and data, both fisheries dependent and independent, have failed to prove the existence of millions of </w:t>
+      </w:r>
+      <w:proofErr w:type="spellStart"/>
+      <w:r>
+        <w:rPr>
+          <w:rStyle w:val="css-g38gqj"/>
+        </w:rPr>
+        <w:t>tonnes</w:t>
+      </w:r>
+      <w:proofErr w:type="spellEnd"/>
+      <w:r>
+        <w:rPr>
+          <w:rStyle w:val="css-g38gqj"/>
+        </w:rPr>
+        <w:t xml:space="preserve"> of non-migratory capelin along the coast of </w:t>
       </w:r>
       <w:r>
         <w:rPr>
@@ -17403,7 +18269,7 @@
           <w:u w:color="000000"/>
         </w:rPr>
       </w:pPr>
-      <w:bookmarkStart w:id="36" w:name="_Ref314012633"/>
+      <w:bookmarkStart w:id="46" w:name="_Ref314012633"/>
       <w:r>
         <w:rPr>
           <w:rStyle w:val="css-g38gqj"/>
@@ -17415,8 +18281,9 @@
           <w:szCs w:val="24"/>
           <w:u w:color="000000"/>
         </w:rPr>
-        <w:t>Fig. 1. Capelin stock area in NAFO Divisions 2J3KL including the embayments of Newfoundland, Canada.</w:t>
-      </w:r>
+        <w:t xml:space="preserve">Fig. 1. Capelin stock area in NAFO Divisions 2J3KL including the </w:t>
+      </w:r>
+      <w:proofErr w:type="spellStart"/>
       <w:r>
         <w:rPr>
           <w:rStyle w:val="css-g38gqj"/>
@@ -17428,8 +18295,9 @@
           <w:szCs w:val="24"/>
           <w:u w:color="000000"/>
         </w:rPr>
-        <w:t xml:space="preserve"> </w:t>
-      </w:r>
+        <w:t>embayments</w:t>
+      </w:r>
+      <w:proofErr w:type="spellEnd"/>
       <w:r>
         <w:rPr>
           <w:rStyle w:val="css-g38gqj"/>
@@ -17441,7 +18309,7 @@
           <w:szCs w:val="24"/>
           <w:u w:color="000000"/>
         </w:rPr>
-        <w:t xml:space="preserve">Included are the </w:t>
+        <w:t xml:space="preserve"> of Newfoundland, Canada.</w:t>
       </w:r>
       <w:r>
         <w:rPr>
@@ -17454,7 +18322,7 @@
           <w:szCs w:val="24"/>
           <w:u w:color="000000"/>
         </w:rPr>
-        <w:t xml:space="preserve">acoustic survey tracks conducted </w:t>
+        <w:t xml:space="preserve"> </w:t>
       </w:r>
       <w:r>
         <w:rPr>
@@ -17467,7 +18335,7 @@
           <w:szCs w:val="24"/>
           <w:u w:color="000000"/>
         </w:rPr>
-        <w:t xml:space="preserve">in </w:t>
+        <w:t xml:space="preserve">Included are the </w:t>
       </w:r>
       <w:r>
         <w:rPr>
@@ -17480,7 +18348,7 @@
           <w:szCs w:val="24"/>
           <w:u w:color="000000"/>
         </w:rPr>
-        <w:t xml:space="preserve">October 1983 by Canada in </w:t>
+        <w:t xml:space="preserve">acoustic survey tracks conducted </w:t>
       </w:r>
       <w:r>
         <w:rPr>
@@ -17493,7 +18361,7 @@
           <w:szCs w:val="24"/>
           <w:u w:color="000000"/>
         </w:rPr>
-        <w:t xml:space="preserve">Div. </w:t>
+        <w:t xml:space="preserve">in </w:t>
       </w:r>
       <w:r>
         <w:rPr>
@@ -17506,9 +18374,63 @@
           <w:szCs w:val="24"/>
           <w:u w:color="000000"/>
         </w:rPr>
-        <w:t xml:space="preserve">2J3K (see Miller and Carscadden 1983 for more details), </w:t>
-      </w:r>
-      <w:ins w:id="37" w:author="DFO-MPO" w:date="2018-07-30T10:37:00Z">
+        <w:t xml:space="preserve">October 1983 by Canada in </w:t>
+      </w:r>
+      <w:r>
+        <w:rPr>
+          <w:rStyle w:val="css-g38gqj"/>
+          <w:rFonts w:ascii="Calibri" w:eastAsia="Calibri" w:hAnsi="Calibri" w:cs="Calibri"/>
+          <w:b w:val="0"/>
+          <w:bCs w:val="0"/>
+          <w:color w:val="000000"/>
+          <w:sz w:val="24"/>
+          <w:szCs w:val="24"/>
+          <w:u w:color="000000"/>
+        </w:rPr>
+        <w:t xml:space="preserve">Div. </w:t>
+      </w:r>
+      <w:r>
+        <w:rPr>
+          <w:rStyle w:val="css-g38gqj"/>
+          <w:rFonts w:ascii="Calibri" w:eastAsia="Calibri" w:hAnsi="Calibri" w:cs="Calibri"/>
+          <w:b w:val="0"/>
+          <w:bCs w:val="0"/>
+          <w:color w:val="000000"/>
+          <w:sz w:val="24"/>
+          <w:szCs w:val="24"/>
+          <w:u w:color="000000"/>
+        </w:rPr>
+        <w:t xml:space="preserve">2J3K (see Miller and </w:t>
+      </w:r>
+      <w:proofErr w:type="spellStart"/>
+      <w:r>
+        <w:rPr>
+          <w:rStyle w:val="css-g38gqj"/>
+          <w:rFonts w:ascii="Calibri" w:eastAsia="Calibri" w:hAnsi="Calibri" w:cs="Calibri"/>
+          <w:b w:val="0"/>
+          <w:bCs w:val="0"/>
+          <w:color w:val="000000"/>
+          <w:sz w:val="24"/>
+          <w:szCs w:val="24"/>
+          <w:u w:color="000000"/>
+        </w:rPr>
+        <w:t>Carscadden</w:t>
+      </w:r>
+      <w:proofErr w:type="spellEnd"/>
+      <w:r>
+        <w:rPr>
+          <w:rStyle w:val="css-g38gqj"/>
+          <w:rFonts w:ascii="Calibri" w:eastAsia="Calibri" w:hAnsi="Calibri" w:cs="Calibri"/>
+          <w:b w:val="0"/>
+          <w:bCs w:val="0"/>
+          <w:color w:val="000000"/>
+          <w:sz w:val="24"/>
+          <w:szCs w:val="24"/>
+          <w:u w:color="000000"/>
+        </w:rPr>
+        <w:t xml:space="preserve"> 1983 for more details), </w:t>
+      </w:r>
+      <w:ins w:id="47" w:author="DFO-MPO" w:date="2018-07-30T10:37:00Z">
         <w:r>
           <w:rPr>
             <w:rStyle w:val="css-g38gqj"/>
@@ -17523,7 +18445,7 @@
           <w:t xml:space="preserve">June 1991 by the USSR in Div. </w:t>
         </w:r>
       </w:ins>
-      <w:ins w:id="38" w:author="DFO-MPO" w:date="2018-07-30T10:38:00Z">
+      <w:ins w:id="48" w:author="DFO-MPO" w:date="2018-07-30T10:38:00Z">
         <w:r>
           <w:rPr>
             <w:rStyle w:val="css-g38gqj"/>
@@ -17548,7 +18470,35 @@
             <w:szCs w:val="24"/>
             <w:u w:color="000000"/>
           </w:rPr>
-          <w:t>(see Bakanev 1992 for more details),</w:t>
+          <w:t xml:space="preserve">(see </w:t>
+        </w:r>
+        <w:proofErr w:type="spellStart"/>
+        <w:r>
+          <w:rPr>
+            <w:rStyle w:val="css-g38gqj"/>
+            <w:rFonts w:ascii="Calibri" w:eastAsia="Calibri" w:hAnsi="Calibri" w:cs="Calibri"/>
+            <w:b w:val="0"/>
+            <w:bCs w:val="0"/>
+            <w:color w:val="000000"/>
+            <w:sz w:val="24"/>
+            <w:szCs w:val="24"/>
+            <w:u w:color="000000"/>
+          </w:rPr>
+          <w:t>Bakanev</w:t>
+        </w:r>
+        <w:proofErr w:type="spellEnd"/>
+        <w:r>
+          <w:rPr>
+            <w:rStyle w:val="css-g38gqj"/>
+            <w:rFonts w:ascii="Calibri" w:eastAsia="Calibri" w:hAnsi="Calibri" w:cs="Calibri"/>
+            <w:b w:val="0"/>
+            <w:bCs w:val="0"/>
+            <w:color w:val="000000"/>
+            <w:sz w:val="24"/>
+            <w:szCs w:val="24"/>
+            <w:u w:color="000000"/>
+          </w:rPr>
+          <w:t xml:space="preserve"> 1992 for more details),</w:t>
         </w:r>
         <w:r>
           <w:rPr>
@@ -17601,8 +18551,9 @@
           <w:szCs w:val="24"/>
           <w:u w:color="000000"/>
         </w:rPr>
-        <w:t xml:space="preserve">2J3K (see Bakanev 1992 for more details), and May 2018 by Canada in </w:t>
-      </w:r>
+        <w:t xml:space="preserve">2J3K (see </w:t>
+      </w:r>
+      <w:proofErr w:type="spellStart"/>
       <w:r>
         <w:rPr>
           <w:rStyle w:val="css-g38gqj"/>
@@ -17614,8 +18565,9 @@
           <w:szCs w:val="24"/>
           <w:u w:color="000000"/>
         </w:rPr>
-        <w:t xml:space="preserve">Div. </w:t>
-      </w:r>
+        <w:t>Bakanev</w:t>
+      </w:r>
+      <w:proofErr w:type="spellEnd"/>
       <w:r>
         <w:rPr>
           <w:rStyle w:val="css-g38gqj"/>
@@ -17627,7 +18579,7 @@
           <w:szCs w:val="24"/>
           <w:u w:color="000000"/>
         </w:rPr>
-        <w:t xml:space="preserve">3L </w:t>
+        <w:t xml:space="preserve"> 1992 for more details), and May 2018 by Canada in </w:t>
       </w:r>
       <w:r>
         <w:rPr>
@@ -17640,7 +18592,7 @@
           <w:szCs w:val="24"/>
           <w:u w:color="000000"/>
         </w:rPr>
-        <w:t xml:space="preserve">(offshore) </w:t>
+        <w:t xml:space="preserve">Div. </w:t>
       </w:r>
       <w:r>
         <w:rPr>
@@ -17653,7 +18605,7 @@
           <w:szCs w:val="24"/>
           <w:u w:color="000000"/>
         </w:rPr>
-        <w:t xml:space="preserve">and Trinity Bay </w:t>
+        <w:t xml:space="preserve">3L </w:t>
       </w:r>
       <w:r>
         <w:rPr>
@@ -17666,7 +18618,7 @@
           <w:szCs w:val="24"/>
           <w:u w:color="000000"/>
         </w:rPr>
-        <w:t xml:space="preserve">(inshore) </w:t>
+        <w:t xml:space="preserve">(offshore) </w:t>
       </w:r>
       <w:r>
         <w:rPr>
@@ -17679,7 +18631,7 @@
           <w:szCs w:val="24"/>
           <w:u w:color="000000"/>
         </w:rPr>
-        <w:t>(</w:t>
+        <w:t xml:space="preserve">and Trinity Bay </w:t>
       </w:r>
       <w:r>
         <w:rPr>
@@ -17692,7 +18644,7 @@
           <w:szCs w:val="24"/>
           <w:u w:color="000000"/>
         </w:rPr>
-        <w:t>DFO, unpublished data</w:t>
+        <w:t xml:space="preserve">(inshore) </w:t>
       </w:r>
       <w:r>
         <w:rPr>
@@ -17705,6 +18657,32 @@
           <w:szCs w:val="24"/>
           <w:u w:color="000000"/>
         </w:rPr>
+        <w:t>(</w:t>
+      </w:r>
+      <w:r>
+        <w:rPr>
+          <w:rStyle w:val="css-g38gqj"/>
+          <w:rFonts w:ascii="Calibri" w:eastAsia="Calibri" w:hAnsi="Calibri" w:cs="Calibri"/>
+          <w:b w:val="0"/>
+          <w:bCs w:val="0"/>
+          <w:color w:val="000000"/>
+          <w:sz w:val="24"/>
+          <w:szCs w:val="24"/>
+          <w:u w:color="000000"/>
+        </w:rPr>
+        <w:t>DFO, unpublished data</w:t>
+      </w:r>
+      <w:r>
+        <w:rPr>
+          <w:rStyle w:val="css-g38gqj"/>
+          <w:rFonts w:ascii="Calibri" w:eastAsia="Calibri" w:hAnsi="Calibri" w:cs="Calibri"/>
+          <w:b w:val="0"/>
+          <w:bCs w:val="0"/>
+          <w:color w:val="000000"/>
+          <w:sz w:val="24"/>
+          <w:szCs w:val="24"/>
+          <w:u w:color="000000"/>
+        </w:rPr>
         <w:t>).</w:t>
       </w:r>
     </w:p>
@@ -17717,8 +18695,8 @@
           <w:rFonts w:ascii="Calibri" w:eastAsia="Calibri" w:hAnsi="Calibri" w:cs="Calibri"/>
         </w:rPr>
       </w:pPr>
-      <w:bookmarkStart w:id="39" w:name="_Ref514161259"/>
-      <w:bookmarkEnd w:id="36"/>
+      <w:bookmarkStart w:id="49" w:name="_Ref514161259"/>
+      <w:bookmarkEnd w:id="46"/>
       <w:r>
         <w:rPr>
           <w:rStyle w:val="css-g38gqj"/>
@@ -17726,7 +18704,7 @@
         </w:rPr>
         <w:t xml:space="preserve">Fig. </w:t>
       </w:r>
-      <w:bookmarkEnd w:id="39"/>
+      <w:bookmarkEnd w:id="49"/>
       <w:r>
         <w:rPr>
           <w:rStyle w:val="css-g38gqj"/>
@@ -17753,7 +18731,23 @@
           <w:rStyle w:val="css-g38gqj"/>
           <w:rFonts w:ascii="Calibri" w:eastAsia="Calibri" w:hAnsi="Calibri" w:cs="Calibri"/>
         </w:rPr>
-        <w:t>. The May values are for the main portion of Trinity Bay only, while the other months surveyed the entire bay, including the arms and headland (note the log scale); and (b) capelin maturity stage composition (n = 5319) and (c) capelin age composition (n=864) sampled in the seasonal inshore acoustic surveys in Trinity Bay in 2003-05. S/R is spent/recovering, Mat. is maturing, and Imm. is immature.</w:t>
+        <w:t xml:space="preserve">. The May values are for the main portion of Trinity Bay only, while the other months surveyed the entire bay, including the arms and headland (note the log scale); and (b) capelin maturity stage composition (n = 5319) and (c) capelin age composition (n=864) sampled in the seasonal inshore acoustic surveys in Trinity Bay in 2003-05. S/R is spent/recovering, Mat. is maturing, and </w:t>
+      </w:r>
+      <w:proofErr w:type="spellStart"/>
+      <w:r>
+        <w:rPr>
+          <w:rStyle w:val="css-g38gqj"/>
+          <w:rFonts w:ascii="Calibri" w:eastAsia="Calibri" w:hAnsi="Calibri" w:cs="Calibri"/>
+        </w:rPr>
+        <w:t>Imm</w:t>
+      </w:r>
+      <w:proofErr w:type="spellEnd"/>
+      <w:r>
+        <w:rPr>
+          <w:rStyle w:val="css-g38gqj"/>
+          <w:rFonts w:ascii="Calibri" w:eastAsia="Calibri" w:hAnsi="Calibri" w:cs="Calibri"/>
+        </w:rPr>
+        <w:t>. is immature.</w:t>
       </w:r>
     </w:p>
     <w:p>
@@ -17765,7 +18759,7 @@
           <w:rFonts w:ascii="Calibri" w:eastAsia="Calibri" w:hAnsi="Calibri" w:cs="Calibri"/>
         </w:rPr>
       </w:pPr>
-      <w:bookmarkStart w:id="40" w:name="_Ref514161310"/>
+      <w:bookmarkStart w:id="50" w:name="_Ref514161310"/>
       <w:r>
         <w:rPr>
           <w:rStyle w:val="css-g38gqj"/>
@@ -17773,7 +18767,7 @@
         </w:rPr>
         <w:t xml:space="preserve">Fig. </w:t>
       </w:r>
-      <w:bookmarkEnd w:id="40"/>
+      <w:bookmarkEnd w:id="50"/>
       <w:r>
         <w:rPr>
           <w:rStyle w:val="css-g38gqj"/>
@@ -17990,7 +18984,7 @@
           <w:rFonts w:ascii="Calibri" w:eastAsia="Calibri" w:hAnsi="Calibri" w:cs="Calibri"/>
         </w:rPr>
       </w:pPr>
-      <w:bookmarkStart w:id="41" w:name="_Ref514161325"/>
+      <w:bookmarkStart w:id="51" w:name="_Ref514161325"/>
       <w:r>
         <w:rPr>
           <w:rStyle w:val="css-g38gqj"/>
@@ -17998,7 +18992,7 @@
         </w:rPr>
         <w:t xml:space="preserve">Fig. </w:t>
       </w:r>
-      <w:bookmarkEnd w:id="41"/>
+      <w:bookmarkEnd w:id="51"/>
       <w:r>
         <w:rPr>
           <w:rStyle w:val="css-g38gqj"/>
@@ -18101,7 +19095,7 @@
         <w:pStyle w:val="Body"/>
         <w:spacing w:after="200" w:line="276" w:lineRule="auto"/>
       </w:pPr>
-      <w:commentRangeStart w:id="42"/>
+      <w:commentRangeStart w:id="52"/>
       <w:r>
         <w:rPr>
           <w:rFonts w:ascii="Calibri" w:eastAsia="Calibri" w:hAnsi="Calibri" w:cs="Calibri"/>
@@ -18151,7 +19145,7 @@
           </wp:inline>
         </w:drawing>
       </w:r>
-      <w:commentRangeEnd w:id="42"/>
+      <w:commentRangeEnd w:id="52"/>
       <w:r>
         <w:rPr>
           <w:rStyle w:val="CommentReference"/>
@@ -18159,7 +19153,7 @@
           <w:color w:val="auto"/>
           <w:lang w:val="en-US" w:eastAsia="en-US"/>
         </w:rPr>
-        <w:commentReference w:id="42"/>
+        <w:commentReference w:id="52"/>
       </w:r>
       <w:r>
         <w:rPr>
@@ -18531,16 +19525,16 @@
         <w:lastRenderedPageBreak/>
         <w:t xml:space="preserve">Supplementary </w:t>
       </w:r>
-      <w:commentRangeStart w:id="43"/>
+      <w:commentRangeStart w:id="53"/>
       <w:r>
         <w:rPr>
           <w:lang w:val="it-IT"/>
         </w:rPr>
         <w:t>material</w:t>
       </w:r>
-      <w:commentRangeEnd w:id="43"/>
-      <w:r>
-        <w:commentReference w:id="43"/>
+      <w:commentRangeEnd w:id="53"/>
+      <w:r>
+        <w:commentReference w:id="53"/>
       </w:r>
     </w:p>
     <w:p>
@@ -18573,20 +19567,28 @@
       <w:r>
         <w:t>Inshore seasonal acoustic surveys (January, June</w:t>
       </w:r>
-      <w:ins w:id="44" w:author="Montevecchi, William" w:date="2018-06-02T19:08:00Z">
+      <w:ins w:id="54" w:author="Montevecchi, William" w:date="2018-06-02T19:08:00Z">
         <w:r>
           <w:t xml:space="preserve">, </w:t>
         </w:r>
       </w:ins>
-      <w:del w:id="45" w:author="Montevecchi, William" w:date="2018-06-02T19:08:00Z">
+      <w:del w:id="55" w:author="Montevecchi, William" w:date="2018-06-02T19:08:00Z">
         <w:r>
           <w:delText xml:space="preserve"> and </w:delText>
         </w:r>
       </w:del>
       <w:r>
-        <w:t>September) in Trinity Bay were conducted from a 23 m inshore research vessel (CCGS Shamook) using a calibrated EK500 ec</w:t>
-      </w:r>
-      <w:del w:id="46" w:author="Montevecchi, William" w:date="2018-06-02T19:08:00Z">
+        <w:t xml:space="preserve">September) in Trinity Bay were conducted from a 23 m inshore research vessel (CCGS </w:t>
+      </w:r>
+      <w:proofErr w:type="spellStart"/>
+      <w:r>
+        <w:t>Shamook</w:t>
+      </w:r>
+      <w:proofErr w:type="spellEnd"/>
+      <w:r>
+        <w:t>) using a calibrated EK500 ec</w:t>
+      </w:r>
+      <w:del w:id="56" w:author="Montevecchi, William" w:date="2018-06-02T19:08:00Z">
         <w:r>
           <w:delText>o</w:delText>
         </w:r>
@@ -18594,7 +19596,7 @@
       <w:r>
         <w:t>ho</w:t>
       </w:r>
-      <w:ins w:id="47" w:author="Montevecchi, William" w:date="2018-06-02T19:08:00Z">
+      <w:ins w:id="57" w:author="Montevecchi, William" w:date="2018-06-02T19:08:00Z">
         <w:r>
           <w:t>-</w:t>
         </w:r>
@@ -18610,7 +19612,7 @@
       <w:r>
         <w:t xml:space="preserve">Spatial patterns in age composition were similar to those patterns reported by Winters </w:t>
       </w:r>
-      <w:ins w:id="48" w:author="Montevecchi, William" w:date="2018-06-02T19:07:00Z">
+      <w:ins w:id="58" w:author="Montevecchi, William" w:date="2018-06-02T19:07:00Z">
         <w:r>
           <w:t>(</w:t>
         </w:r>
@@ -18618,7 +19620,7 @@
       <w:r>
         <w:t>1970</w:t>
       </w:r>
-      <w:ins w:id="49" w:author="Montevecchi, William" w:date="2018-06-02T19:07:00Z">
+      <w:ins w:id="59" w:author="Montevecchi, William" w:date="2018-06-02T19:07:00Z">
         <w:r>
           <w:t>)</w:t>
         </w:r>
@@ -20953,7 +21955,7 @@
 
 <file path=word/comments.xml><?xml version="1.0" encoding="utf-8"?>
 <w:comments xmlns:wpc="http://schemas.microsoft.com/office/word/2010/wordprocessingCanvas" xmlns:mc="http://schemas.openxmlformats.org/markup-compatibility/2006" xmlns:o="urn:schemas-microsoft-com:office:office" xmlns:r="http://schemas.openxmlformats.org/officeDocument/2006/relationships" xmlns:m="http://schemas.openxmlformats.org/officeDocument/2006/math" xmlns:v="urn:schemas-microsoft-com:vml" xmlns:wp14="http://schemas.microsoft.com/office/word/2010/wordprocessingDrawing" xmlns:wp="http://schemas.openxmlformats.org/drawingml/2006/wordprocessingDrawing" xmlns:w10="urn:schemas-microsoft-com:office:word" xmlns:w="http://schemas.openxmlformats.org/wordprocessingml/2006/main" xmlns:w14="http://schemas.microsoft.com/office/word/2010/wordml" xmlns:wpg="http://schemas.microsoft.com/office/word/2010/wordprocessingGroup" xmlns:wpi="http://schemas.microsoft.com/office/word/2010/wordprocessingInk" xmlns:wne="http://schemas.microsoft.com/office/word/2006/wordml" xmlns:wps="http://schemas.microsoft.com/office/word/2010/wordprocessingShape" mc:Ignorable="w14 wp14">
-  <w:comment w:id="26" w:author="DFO-MPO" w:date="2018-07-30T10:19:00Z" w:initials="D">
+  <w:comment w:id="36" w:author="DFO-MPO" w:date="2018-07-30T10:19:00Z" w:initials="D">
     <w:p>
       <w:pPr>
         <w:pStyle w:val="CommentText"/>
@@ -20973,11 +21975,19 @@
         <w:pStyle w:val="CommentText"/>
       </w:pPr>
       <w:r>
-        <w:t>It reads as 3 quasi independent ideas</w:t>
+        <w:t xml:space="preserve">It reads as 3 </w:t>
+      </w:r>
+      <w:proofErr w:type="spellStart"/>
+      <w:r>
+        <w:t>quasi independent</w:t>
+      </w:r>
+      <w:proofErr w:type="spellEnd"/>
+      <w:r>
+        <w:t xml:space="preserve"> ideas</w:t>
       </w:r>
     </w:p>
   </w:comment>
-  <w:comment w:id="28" w:author="Alejandro BUren" w:date="2018-08-16T18:33:00Z" w:initials="ADB">
+  <w:comment w:id="38" w:author="Alejandro BUren" w:date="2018-08-16T18:33:00Z" w:initials="ADB">
     <w:p>
       <w:pPr>
         <w:pStyle w:val="CommentText"/>
@@ -21005,7 +22015,15 @@
         <w:pStyle w:val="CommentText"/>
       </w:pPr>
       <w:r>
-        <w:t>Frank et al grossly missed this, and we mention the argument of the temporal shift in murre breeding in the discussion</w:t>
+        <w:t xml:space="preserve">Frank et al grossly missed this, and we mention the argument of the temporal shift in </w:t>
+      </w:r>
+      <w:proofErr w:type="spellStart"/>
+      <w:r>
+        <w:t>murre</w:t>
+      </w:r>
+      <w:proofErr w:type="spellEnd"/>
+      <w:r>
+        <w:t xml:space="preserve"> breeding in the discussion</w:t>
       </w:r>
     </w:p>
     <w:p>
@@ -21021,7 +22039,15 @@
         <w:pStyle w:val="CommentText"/>
       </w:pPr>
       <w:r>
-        <w:t>I think the section works without it, so feel free to delete it and make adjustments as needed ti the discussion</w:t>
+        <w:t xml:space="preserve">I think the section works without it, so feel free to delete it and make adjustments as needed </w:t>
+      </w:r>
+      <w:proofErr w:type="spellStart"/>
+      <w:r>
+        <w:t>ti</w:t>
+      </w:r>
+      <w:proofErr w:type="spellEnd"/>
+      <w:r>
+        <w:t xml:space="preserve"> the discussion</w:t>
       </w:r>
     </w:p>
     <w:p>
@@ -21034,7 +22060,15 @@
         <w:pStyle w:val="CommentText"/>
       </w:pPr>
       <w:r>
-        <w:t xml:space="preserve">Reading it again, I think it can be safely removed, but I’d rather leave that decision to you as you have no personal conection or feeling toward this particular issue. </w:t>
+        <w:t xml:space="preserve">Reading it again, I think it can be safely removed, but I’d rather leave that decision to you as you have no personal </w:t>
+      </w:r>
+      <w:proofErr w:type="spellStart"/>
+      <w:r>
+        <w:t>conection</w:t>
+      </w:r>
+      <w:proofErr w:type="spellEnd"/>
+      <w:r>
+        <w:t xml:space="preserve"> or feeling toward this particular issue. </w:t>
       </w:r>
     </w:p>
     <w:p>
@@ -21046,7 +22080,7 @@
       </w:r>
     </w:p>
   </w:comment>
-  <w:comment w:id="42" w:author="DFO-MPO" w:date="2018-08-21T20:09:00Z" w:initials="D">
+  <w:comment w:id="52" w:author="DFO-MPO" w:date="2018-08-21T20:09:00Z" w:initials="D">
     <w:p>
       <w:pPr>
         <w:pStyle w:val="CommentText"/>
@@ -21058,7 +22092,15 @@
         <w:annotationRef/>
       </w:r>
       <w:r>
-        <w:t>Comment by Aaron that several places are mentioned and not shown in the map. Although I agree it would be good to have them, I am not sure we can fot them</w:t>
+        <w:t xml:space="preserve">Comment by Aaron that several places are mentioned and not shown in the map. Although I agree it would be good to have them, I am not sure we can </w:t>
+      </w:r>
+      <w:proofErr w:type="spellStart"/>
+      <w:r>
+        <w:t>fot</w:t>
+      </w:r>
+      <w:proofErr w:type="spellEnd"/>
+      <w:r>
+        <w:t xml:space="preserve"> them</w:t>
       </w:r>
     </w:p>
     <w:p>
@@ -21086,8 +22128,13 @@
           <w:numId w:val="1"/>
         </w:numPr>
       </w:pPr>
-      <w:r>
-        <w:t>Bonavista Corridor</w:t>
+      <w:proofErr w:type="spellStart"/>
+      <w:r>
+        <w:t>Bonavista</w:t>
+      </w:r>
+      <w:proofErr w:type="spellEnd"/>
+      <w:r>
+        <w:t xml:space="preserve"> Corridor</w:t>
       </w:r>
     </w:p>
     <w:p>
@@ -21124,7 +22171,15 @@
         <w:pStyle w:val="CommentText"/>
       </w:pPr>
       <w:r>
-        <w:t>I thin the map would be too crowded with all those names</w:t>
+        <w:t xml:space="preserve">I </w:t>
+      </w:r>
+      <w:proofErr w:type="spellStart"/>
+      <w:r>
+        <w:t>thin</w:t>
+      </w:r>
+      <w:proofErr w:type="spellEnd"/>
+      <w:r>
+        <w:t xml:space="preserve"> the map would be too crowded with all those names</w:t>
       </w:r>
     </w:p>
     <w:p>
@@ -21154,7 +22209,7 @@
       </w:r>
     </w:p>
   </w:comment>
-  <w:comment w:id="43" w:author="DFO-MPO" w:date="2018-05-22T16:11:00Z" w:initials="">
+  <w:comment w:id="53" w:author="DFO-MPO" w:date="2018-05-22T16:11:00Z" w:initials="">
     <w:p>
       <w:pPr>
         <w:pStyle w:val="Default"/>
@@ -21244,7 +22299,7 @@
         <w:sz w:val="18"/>
         <w:szCs w:val="18"/>
       </w:rPr>
-      <w:t>22</w:t>
+      <w:t>33</w:t>
     </w:r>
     <w:r>
       <w:rPr>
@@ -21613,6 +22668,7 @@
   <w:style w:type="character" w:default="1" w:styleId="DefaultParagraphFont">
     <w:name w:val="Default Paragraph Font"/>
     <w:uiPriority w:val="1"/>
+    <w:semiHidden/>
     <w:unhideWhenUsed/>
   </w:style>
   <w:style w:type="table" w:default="1" w:styleId="TableNormal">
@@ -22263,6 +23319,7 @@
   <w:style w:type="character" w:default="1" w:styleId="DefaultParagraphFont">
     <w:name w:val="Default Paragraph Font"/>
     <w:uiPriority w:val="1"/>
+    <w:semiHidden/>
     <w:unhideWhenUsed/>
   </w:style>
   <w:style w:type="table" w:default="1" w:styleId="TableNormal">
@@ -23782,7 +24839,7 @@
 </file>
 
 <file path=customXml/itemProps1.xml><?xml version="1.0" encoding="utf-8"?>
-<ds:datastoreItem xmlns:ds="http://schemas.openxmlformats.org/officeDocument/2006/customXml" ds:itemID="{04DB4D18-D1FC-403C-9559-23B830031016}">
+<ds:datastoreItem xmlns:ds="http://schemas.openxmlformats.org/officeDocument/2006/customXml" ds:itemID="{FE551824-05C0-43CF-AAAB-B0EB6D4D4801}">
   <ds:schemaRefs>
     <ds:schemaRef ds:uri="http://schemas.openxmlformats.org/officeDocument/2006/bibliography"/>
   </ds:schemaRefs>

</xml_diff>